<commit_message>
show min and max levels after search and get path
</commit_message>
<xml_diff>
--- a/Report_4.docx
+++ b/Report_4.docx
@@ -1442,7 +1442,7 @@
           <w:szCs w:val="28"/>
           <w:lang w:val="ru-RU"/>
         </w:rPr>
-        <w:t xml:space="preserve">ая посредством вспомогательного </w:t>
+        <w:t>ая посредством вспомогательного рекурсивного</w:t>
       </w:r>
       <w:r>
         <w:rPr>
@@ -1451,7 +1451,7 @@
           <w:szCs w:val="28"/>
           <w:lang w:val="ru-RU"/>
         </w:rPr>
-        <w:t>рекурсивн</w:t>
+        <w:t xml:space="preserve"> </w:t>
       </w:r>
       <w:r>
         <w:rPr>
@@ -1460,34 +1460,7 @@
           <w:szCs w:val="28"/>
           <w:lang w:val="ru-RU"/>
         </w:rPr>
-        <w:t>ого</w:t>
-      </w:r>
-      <w:r>
-        <w:rPr>
-          <w:rFonts w:ascii="Times New Roman" w:hAnsi="Times New Roman" w:cs="Times New Roman"/>
-          <w:sz w:val="28"/>
-          <w:szCs w:val="28"/>
-          <w:lang w:val="ru-RU"/>
-        </w:rPr>
-        <w:t xml:space="preserve"> </w:t>
-      </w:r>
-      <w:r>
-        <w:rPr>
-          <w:rFonts w:ascii="Times New Roman" w:hAnsi="Times New Roman" w:cs="Times New Roman"/>
-          <w:sz w:val="28"/>
-          <w:szCs w:val="28"/>
-          <w:lang w:val="ru-RU"/>
-        </w:rPr>
-        <w:t>метод</w:t>
-      </w:r>
-      <w:r>
-        <w:rPr>
-          <w:rFonts w:ascii="Times New Roman" w:hAnsi="Times New Roman" w:cs="Times New Roman"/>
-          <w:sz w:val="28"/>
-          <w:szCs w:val="28"/>
-          <w:lang w:val="ru-RU"/>
-        </w:rPr>
-        <w:t>а</w:t>
+        <w:t>метода</w:t>
       </w:r>
       <w:r>
         <w:rPr>
@@ -2141,7 +2114,13 @@
         <w:t xml:space="preserve">, поскольку на каждом уровне рекурсии отбрасывается примерно половина оставшегося поддерева. </w:t>
       </w:r>
       <w:r>
-        <w:t xml:space="preserve">Однако в пессимальном сценарии вырожденного дерева, превратившегося в линейный список, сложность деградирует до </w:t>
+        <w:t xml:space="preserve">Однако в </w:t>
+      </w:r>
+      <w:r>
+        <w:t>худшем</w:t>
+      </w:r>
+      <w:r>
+        <w:t xml:space="preserve"> сценарии вырожденного дерева, превратившегося в линейный список, сложность деградирует до </w:t>
       </w:r>
       <w:r>
         <w:rPr>
@@ -2506,6 +2485,7 @@
         <w:rPr>
           <w:b/>
           <w:bCs/>
+          <w:lang w:val="en-US"/>
         </w:rPr>
       </w:pPr>
       <w:r>
@@ -2513,7 +2493,30 @@
           <w:b/>
           <w:bCs/>
         </w:rPr>
-        <w:t>Листинг программы:</w:t>
+        <w:t>Листинг</w:t>
+      </w:r>
+      <w:r>
+        <w:rPr>
+          <w:b/>
+          <w:bCs/>
+          <w:lang w:val="en-US"/>
+        </w:rPr>
+        <w:t xml:space="preserve"> </w:t>
+      </w:r>
+      <w:r>
+        <w:rPr>
+          <w:b/>
+          <w:bCs/>
+        </w:rPr>
+        <w:t>программы</w:t>
+      </w:r>
+      <w:r>
+        <w:rPr>
+          <w:b/>
+          <w:bCs/>
+          <w:lang w:val="en-US"/>
+        </w:rPr>
+        <w:t>:</w:t>
       </w:r>
     </w:p>
     <w:p>
@@ -2524,6 +2527,7 @@
           <w:bCs/>
           <w:i/>
           <w:iCs/>
+          <w:lang w:val="en-US"/>
         </w:rPr>
       </w:pPr>
       <w:r>
@@ -2531,7 +2535,15 @@
           <w:b/>
           <w:bCs/>
         </w:rPr>
-        <w:t xml:space="preserve">Файл </w:t>
+        <w:t>Файл</w:t>
+      </w:r>
+      <w:r>
+        <w:rPr>
+          <w:b/>
+          <w:bCs/>
+          <w:lang w:val="en-US"/>
+        </w:rPr>
+        <w:t xml:space="preserve"> </w:t>
       </w:r>
       <w:r>
         <w:rPr>
@@ -2549,6 +2561,7 @@
           <w:bCs/>
           <w:i/>
           <w:iCs/>
+          <w:lang w:val="en-US"/>
         </w:rPr>
         <w:t>.</w:t>
       </w:r>
@@ -2571,6 +2584,7 @@
           <w:rFonts w:ascii="Courier New" w:hAnsi="Courier New" w:cs="Courier New"/>
           <w:sz w:val="24"/>
           <w:szCs w:val="24"/>
+          <w:lang w:val="en-US"/>
         </w:rPr>
       </w:pPr>
       <w:r>
@@ -5541,6 +5555,7 @@
           <w:rFonts w:ascii="Courier New" w:hAnsi="Courier New" w:cs="Courier New"/>
           <w:sz w:val="24"/>
           <w:szCs w:val="24"/>
+          <w:lang w:val="en-US"/>
         </w:rPr>
       </w:pPr>
       <w:r>
@@ -9081,6 +9096,7 @@
           <w:rFonts w:ascii="Courier New" w:hAnsi="Courier New" w:cs="Courier New"/>
           <w:sz w:val="24"/>
           <w:szCs w:val="24"/>
+          <w:lang w:val="en-US"/>
         </w:rPr>
         <w:t>st std::string &amp;name) {</w:t>
       </w:r>
@@ -9089,6 +9105,7 @@
           <w:rFonts w:ascii="Courier New" w:hAnsi="Courier New" w:cs="Courier New"/>
           <w:sz w:val="24"/>
           <w:szCs w:val="24"/>
+          <w:lang w:val="en-US"/>
         </w:rPr>
         <w:br/>
         <w:t xml:space="preserve">            if (trees_.count(name)) {</w:t>
@@ -9098,6 +9115,7 @@
           <w:rFonts w:ascii="Courier New" w:hAnsi="Courier New" w:cs="Courier New"/>
           <w:sz w:val="24"/>
           <w:szCs w:val="24"/>
+          <w:lang w:val="en-US"/>
         </w:rPr>
         <w:br/>
         <w:t xml:space="preserve">                current_tree_ = name;</w:t>
@@ -9107,6 +9125,7 @@
           <w:rFonts w:ascii="Courier New" w:hAnsi="Courier New" w:cs="Courier New"/>
           <w:sz w:val="24"/>
           <w:szCs w:val="24"/>
+          <w:lang w:val="en-US"/>
         </w:rPr>
         <w:br/>
         <w:t xml:space="preserve">                println_colored("</w:t>
@@ -9116,6 +9135,7 @@
           <w:rFonts w:ascii="Segoe UI Symbol" w:hAnsi="Segoe UI Symbol" w:cs="Segoe UI Symbol"/>
           <w:sz w:val="24"/>
           <w:szCs w:val="24"/>
+          <w:lang w:val="en-US"/>
         </w:rPr>
         <w:t>✓</w:t>
       </w:r>
@@ -9124,6 +9144,7 @@
           <w:rFonts w:ascii="Courier New" w:hAnsi="Courier New" w:cs="Courier New"/>
           <w:sz w:val="24"/>
           <w:szCs w:val="24"/>
+          <w:lang w:val="en-US"/>
         </w:rPr>
         <w:t xml:space="preserve"> Now using: " + name, Colors::GREEN);</w:t>
       </w:r>
@@ -9132,6 +9153,7 @@
           <w:rFonts w:ascii="Courier New" w:hAnsi="Courier New" w:cs="Courier New"/>
           <w:sz w:val="24"/>
           <w:szCs w:val="24"/>
+          <w:lang w:val="en-US"/>
         </w:rPr>
         <w:br/>
         <w:t xml:space="preserve">            } else {</w:t>
@@ -9141,6 +9163,7 @@
           <w:rFonts w:ascii="Courier New" w:hAnsi="Courier New" w:cs="Courier New"/>
           <w:sz w:val="24"/>
           <w:szCs w:val="24"/>
+          <w:lang w:val="en-US"/>
         </w:rPr>
         <w:br/>
         <w:t xml:space="preserve">                println_colored("Error: Tree '" + name + "' not found!", Colors::RED);</w:t>
@@ -9150,6 +9173,7 @@
           <w:rFonts w:ascii="Courier New" w:hAnsi="Courier New" w:cs="Courier New"/>
           <w:sz w:val="24"/>
           <w:szCs w:val="24"/>
+          <w:lang w:val="en-US"/>
         </w:rPr>
         <w:br/>
         <w:t xml:space="preserve">            }</w:t>
@@ -9159,6 +9183,7 @@
           <w:rFonts w:ascii="Courier New" w:hAnsi="Courier New" w:cs="Courier New"/>
           <w:sz w:val="24"/>
           <w:szCs w:val="24"/>
+          <w:lang w:val="en-US"/>
         </w:rPr>
         <w:br/>
         <w:t xml:space="preserve">        }</w:t>
@@ -9168,14 +9193,16 @@
           <w:rFonts w:ascii="Courier New" w:hAnsi="Courier New" w:cs="Courier New"/>
           <w:sz w:val="24"/>
           <w:szCs w:val="24"/>
-        </w:rPr>
-        <w:br/>
-      </w:r>
-      <w:r>
-        <w:rPr>
-          <w:rFonts w:ascii="Courier New" w:hAnsi="Courier New" w:cs="Courier New"/>
-          <w:sz w:val="24"/>
-          <w:szCs w:val="24"/>
+          <w:lang w:val="en-US"/>
+        </w:rPr>
+        <w:br/>
+      </w:r>
+      <w:r>
+        <w:rPr>
+          <w:rFonts w:ascii="Courier New" w:hAnsi="Courier New" w:cs="Courier New"/>
+          <w:sz w:val="24"/>
+          <w:szCs w:val="24"/>
+          <w:lang w:val="en-US"/>
         </w:rPr>
         <w:br/>
         <w:t xml:space="preserve">        // Handle value insertion</w:t>
@@ -9185,6 +9212,7 @@
           <w:rFonts w:ascii="Courier New" w:hAnsi="Courier New" w:cs="Courier New"/>
           <w:sz w:val="24"/>
           <w:szCs w:val="24"/>
+          <w:lang w:val="en-US"/>
         </w:rPr>
         <w:br/>
         <w:t xml:space="preserve">        void handle_insert(const T &amp;value, bool&amp; repeat) {</w:t>
@@ -9194,6 +9222,7 @@
           <w:rFonts w:ascii="Courier New" w:hAnsi="Courier New" w:cs="Courier New"/>
           <w:sz w:val="24"/>
           <w:szCs w:val="24"/>
+          <w:lang w:val="en-US"/>
         </w:rPr>
         <w:br/>
         <w:t xml:space="preserve">            auto tree = get_current_tree();</w:t>
@@ -9203,6 +9232,7 @@
           <w:rFonts w:ascii="Courier New" w:hAnsi="Courier New" w:cs="Courier New"/>
           <w:sz w:val="24"/>
           <w:szCs w:val="24"/>
+          <w:lang w:val="en-US"/>
         </w:rPr>
         <w:br/>
         <w:t xml:space="preserve">            tree-&gt;insert(value, repeat);</w:t>
@@ -9212,6 +9242,7 @@
           <w:rFonts w:ascii="Courier New" w:hAnsi="Courier New" w:cs="Courier New"/>
           <w:sz w:val="24"/>
           <w:szCs w:val="24"/>
+          <w:lang w:val="en-US"/>
         </w:rPr>
         <w:br/>
         <w:t xml:space="preserve">            println_colored("</w:t>
@@ -9221,6 +9252,7 @@
           <w:rFonts w:ascii="Segoe UI Symbol" w:hAnsi="Segoe UI Symbol" w:cs="Segoe UI Symbol"/>
           <w:sz w:val="24"/>
           <w:szCs w:val="24"/>
+          <w:lang w:val="en-US"/>
         </w:rPr>
         <w:t>✓</w:t>
       </w:r>
@@ -9229,6 +9261,7 @@
           <w:rFonts w:ascii="Courier New" w:hAnsi="Courier New" w:cs="Courier New"/>
           <w:sz w:val="24"/>
           <w:szCs w:val="24"/>
+          <w:lang w:val="en-US"/>
         </w:rPr>
         <w:t xml:space="preserve"> Inserted: " + value_to_string(value), Colors::GREEN);</w:t>
       </w:r>
@@ -9237,6 +9270,7 @@
           <w:rFonts w:ascii="Courier New" w:hAnsi="Courier New" w:cs="Courier New"/>
           <w:sz w:val="24"/>
           <w:szCs w:val="24"/>
+          <w:lang w:val="en-US"/>
         </w:rPr>
         <w:br/>
         <w:t xml:space="preserve">        }</w:t>
@@ -9246,14 +9280,16 @@
           <w:rFonts w:ascii="Courier New" w:hAnsi="Courier New" w:cs="Courier New"/>
           <w:sz w:val="24"/>
           <w:szCs w:val="24"/>
-        </w:rPr>
-        <w:br/>
-      </w:r>
-      <w:r>
-        <w:rPr>
-          <w:rFonts w:ascii="Courier New" w:hAnsi="Courier New" w:cs="Courier New"/>
-          <w:sz w:val="24"/>
-          <w:szCs w:val="24"/>
+          <w:lang w:val="en-US"/>
+        </w:rPr>
+        <w:br/>
+      </w:r>
+      <w:r>
+        <w:rPr>
+          <w:rFonts w:ascii="Courier New" w:hAnsi="Courier New" w:cs="Courier New"/>
+          <w:sz w:val="24"/>
+          <w:szCs w:val="24"/>
+          <w:lang w:val="en-US"/>
         </w:rPr>
         <w:br/>
         <w:t xml:space="preserve">        // Handle value search</w:t>
@@ -9263,6 +9299,7 @@
           <w:rFonts w:ascii="Courier New" w:hAnsi="Courier New" w:cs="Courier New"/>
           <w:sz w:val="24"/>
           <w:szCs w:val="24"/>
+          <w:lang w:val="en-US"/>
         </w:rPr>
         <w:br/>
         <w:t xml:space="preserve">        void handle_search(const T &amp;value) {</w:t>
@@ -9272,6 +9309,7 @@
           <w:rFonts w:ascii="Courier New" w:hAnsi="Courier New" w:cs="Courier New"/>
           <w:sz w:val="24"/>
           <w:szCs w:val="24"/>
+          <w:lang w:val="en-US"/>
         </w:rPr>
         <w:br/>
         <w:t xml:space="preserve">            auto tree = get_current_tree();</w:t>
@@ -9281,6 +9319,7 @@
           <w:rFonts w:ascii="Courier New" w:hAnsi="Courier New" w:cs="Courier New"/>
           <w:sz w:val="24"/>
           <w:szCs w:val="24"/>
+          <w:lang w:val="en-US"/>
         </w:rPr>
         <w:br/>
         <w:t xml:space="preserve">            bool found = tree-&gt;search(value);</w:t>
@@ -9290,6 +9329,7 @@
           <w:rFonts w:ascii="Courier New" w:hAnsi="Courier New" w:cs="Courier New"/>
           <w:sz w:val="24"/>
           <w:szCs w:val="24"/>
+          <w:lang w:val="en-US"/>
         </w:rPr>
         <w:br/>
         <w:t xml:space="preserve">            std::string result = "Value '" + value_to_string(value) + "' was " +</w:t>
@@ -9299,6 +9339,7 @@
           <w:rFonts w:ascii="Courier New" w:hAnsi="Courier New" w:cs="Courier New"/>
           <w:sz w:val="24"/>
           <w:szCs w:val="24"/>
+          <w:lang w:val="en-US"/>
         </w:rPr>
         <w:br/>
         <w:t xml:space="preserve">                           (found ? "FOUND" : "NOT FOUND") + " in the tree";</w:t>
@@ -9308,6 +9349,7 @@
           <w:rFonts w:ascii="Courier New" w:hAnsi="Courier New" w:cs="Courier New"/>
           <w:sz w:val="24"/>
           <w:szCs w:val="24"/>
+          <w:lang w:val="en-US"/>
         </w:rPr>
         <w:br/>
         <w:t xml:space="preserve">            println_colored(result, found ? Colors::GREEN : </w:t>
@@ -9317,6 +9359,7 @@
           <w:rFonts w:ascii="Courier New" w:hAnsi="Courier New" w:cs="Courier New"/>
           <w:sz w:val="24"/>
           <w:szCs w:val="24"/>
+          <w:lang w:val="en-US"/>
         </w:rPr>
         <w:lastRenderedPageBreak/>
         <w:t>Colors::YELLOW);</w:t>
@@ -9326,6 +9369,7 @@
           <w:rFonts w:ascii="Courier New" w:hAnsi="Courier New" w:cs="Courier New"/>
           <w:sz w:val="24"/>
           <w:szCs w:val="24"/>
+          <w:lang w:val="en-US"/>
         </w:rPr>
         <w:br/>
         <w:t xml:space="preserve">        }</w:t>
@@ -9335,14 +9379,16 @@
           <w:rFonts w:ascii="Courier New" w:hAnsi="Courier New" w:cs="Courier New"/>
           <w:sz w:val="24"/>
           <w:szCs w:val="24"/>
-        </w:rPr>
-        <w:br/>
-      </w:r>
-      <w:r>
-        <w:rPr>
-          <w:rFonts w:ascii="Courier New" w:hAnsi="Courier New" w:cs="Courier New"/>
-          <w:sz w:val="24"/>
-          <w:szCs w:val="24"/>
+          <w:lang w:val="en-US"/>
+        </w:rPr>
+        <w:br/>
+      </w:r>
+      <w:r>
+        <w:rPr>
+          <w:rFonts w:ascii="Courier New" w:hAnsi="Courier New" w:cs="Courier New"/>
+          <w:sz w:val="24"/>
+          <w:szCs w:val="24"/>
+          <w:lang w:val="en-US"/>
         </w:rPr>
         <w:br/>
         <w:t xml:space="preserve">        // Handle inorder traversal</w:t>
@@ -9352,6 +9398,7 @@
           <w:rFonts w:ascii="Courier New" w:hAnsi="Courier New" w:cs="Courier New"/>
           <w:sz w:val="24"/>
           <w:szCs w:val="24"/>
+          <w:lang w:val="en-US"/>
         </w:rPr>
         <w:br/>
         <w:t xml:space="preserve">        void handle_inorder() {</w:t>
@@ -9361,6 +9408,7 @@
           <w:rFonts w:ascii="Courier New" w:hAnsi="Courier New" w:cs="Courier New"/>
           <w:sz w:val="24"/>
           <w:szCs w:val="24"/>
+          <w:lang w:val="en-US"/>
         </w:rPr>
         <w:br/>
         <w:t xml:space="preserve">            auto tree = get_current_tree();</w:t>
@@ -9370,6 +9418,7 @@
           <w:rFonts w:ascii="Courier New" w:hAnsi="Courier New" w:cs="Courier New"/>
           <w:sz w:val="24"/>
           <w:szCs w:val="24"/>
+          <w:lang w:val="en-US"/>
         </w:rPr>
         <w:br/>
         <w:t xml:space="preserve">            println_colored("Inorder traversal:", Colors::CYAN);</w:t>
@@ -9379,6 +9428,7 @@
           <w:rFonts w:ascii="Courier New" w:hAnsi="Courier New" w:cs="Courier New"/>
           <w:sz w:val="24"/>
           <w:szCs w:val="24"/>
+          <w:lang w:val="en-US"/>
         </w:rPr>
         <w:br/>
         <w:t xml:space="preserve">            std::string result = tree-&gt;inorder();</w:t>
@@ -9388,6 +9438,7 @@
           <w:rFonts w:ascii="Courier New" w:hAnsi="Courier New" w:cs="Courier New"/>
           <w:sz w:val="24"/>
           <w:szCs w:val="24"/>
+          <w:lang w:val="en-US"/>
         </w:rPr>
         <w:br/>
         <w:t xml:space="preserve">            if (result.empty()) {</w:t>
@@ -9397,6 +9448,7 @@
           <w:rFonts w:ascii="Courier New" w:hAnsi="Courier New" w:cs="Courier New"/>
           <w:sz w:val="24"/>
           <w:szCs w:val="24"/>
+          <w:lang w:val="en-US"/>
         </w:rPr>
         <w:br/>
         <w:t xml:space="preserve">                println_colored("(empty)", Colors::YELLOW);</w:t>
@@ -9406,6 +9458,7 @@
           <w:rFonts w:ascii="Courier New" w:hAnsi="Courier New" w:cs="Courier New"/>
           <w:sz w:val="24"/>
           <w:szCs w:val="24"/>
+          <w:lang w:val="en-US"/>
         </w:rPr>
         <w:br/>
         <w:t xml:space="preserve">            } else {</w:t>
@@ -9415,6 +9468,7 @@
           <w:rFonts w:ascii="Courier New" w:hAnsi="Courier New" w:cs="Courier New"/>
           <w:sz w:val="24"/>
           <w:szCs w:val="24"/>
+          <w:lang w:val="en-US"/>
         </w:rPr>
         <w:br/>
         <w:t xml:space="preserve">                std::cout &lt;&lt; result;</w:t>
@@ -9424,6 +9478,7 @@
           <w:rFonts w:ascii="Courier New" w:hAnsi="Courier New" w:cs="Courier New"/>
           <w:sz w:val="24"/>
           <w:szCs w:val="24"/>
+          <w:lang w:val="en-US"/>
         </w:rPr>
         <w:br/>
         <w:t xml:space="preserve">            }</w:t>
@@ -9433,6 +9488,7 @@
           <w:rFonts w:ascii="Courier New" w:hAnsi="Courier New" w:cs="Courier New"/>
           <w:sz w:val="24"/>
           <w:szCs w:val="24"/>
+          <w:lang w:val="en-US"/>
         </w:rPr>
         <w:br/>
         <w:t xml:space="preserve">        }</w:t>
@@ -9442,14 +9498,16 @@
           <w:rFonts w:ascii="Courier New" w:hAnsi="Courier New" w:cs="Courier New"/>
           <w:sz w:val="24"/>
           <w:szCs w:val="24"/>
-        </w:rPr>
-        <w:br/>
-      </w:r>
-      <w:r>
-        <w:rPr>
-          <w:rFonts w:ascii="Courier New" w:hAnsi="Courier New" w:cs="Courier New"/>
-          <w:sz w:val="24"/>
-          <w:szCs w:val="24"/>
+          <w:lang w:val="en-US"/>
+        </w:rPr>
+        <w:br/>
+      </w:r>
+      <w:r>
+        <w:rPr>
+          <w:rFonts w:ascii="Courier New" w:hAnsi="Courier New" w:cs="Courier New"/>
+          <w:sz w:val="24"/>
+          <w:szCs w:val="24"/>
+          <w:lang w:val="en-US"/>
         </w:rPr>
         <w:br/>
         <w:t xml:space="preserve">        // Handle preorder traversal</w:t>
@@ -9459,6 +9517,7 @@
           <w:rFonts w:ascii="Courier New" w:hAnsi="Courier New" w:cs="Courier New"/>
           <w:sz w:val="24"/>
           <w:szCs w:val="24"/>
+          <w:lang w:val="en-US"/>
         </w:rPr>
         <w:br/>
         <w:t xml:space="preserve">        void handle_preorder() {</w:t>
@@ -9468,6 +9527,7 @@
           <w:rFonts w:ascii="Courier New" w:hAnsi="Courier New" w:cs="Courier New"/>
           <w:sz w:val="24"/>
           <w:szCs w:val="24"/>
+          <w:lang w:val="en-US"/>
         </w:rPr>
         <w:br/>
         <w:t xml:space="preserve">            auto tree = get_current_tree();</w:t>
@@ -9477,6 +9537,7 @@
           <w:rFonts w:ascii="Courier New" w:hAnsi="Courier New" w:cs="Courier New"/>
           <w:sz w:val="24"/>
           <w:szCs w:val="24"/>
+          <w:lang w:val="en-US"/>
         </w:rPr>
         <w:br/>
         <w:t xml:space="preserve">            println_colored("Preorder traversal:", Colors::CYAN);</w:t>
@@ -9486,6 +9547,7 @@
           <w:rFonts w:ascii="Courier New" w:hAnsi="Courier New" w:cs="Courier New"/>
           <w:sz w:val="24"/>
           <w:szCs w:val="24"/>
+          <w:lang w:val="en-US"/>
         </w:rPr>
         <w:br/>
         <w:t xml:space="preserve">            std::string result = tree-&gt;preorder();</w:t>
@@ -9495,6 +9557,7 @@
           <w:rFonts w:ascii="Courier New" w:hAnsi="Courier New" w:cs="Courier New"/>
           <w:sz w:val="24"/>
           <w:szCs w:val="24"/>
+          <w:lang w:val="en-US"/>
         </w:rPr>
         <w:br/>
         <w:t xml:space="preserve">            if (result.empty()) {</w:t>
@@ -9504,6 +9567,7 @@
           <w:rFonts w:ascii="Courier New" w:hAnsi="Courier New" w:cs="Courier New"/>
           <w:sz w:val="24"/>
           <w:szCs w:val="24"/>
+          <w:lang w:val="en-US"/>
         </w:rPr>
         <w:br/>
         <w:t xml:space="preserve">                println_colored("(empty)", Colors::YELLOW);</w:t>
@@ -9513,6 +9577,7 @@
           <w:rFonts w:ascii="Courier New" w:hAnsi="Courier New" w:cs="Courier New"/>
           <w:sz w:val="24"/>
           <w:szCs w:val="24"/>
+          <w:lang w:val="en-US"/>
         </w:rPr>
         <w:br/>
         <w:t xml:space="preserve">            } else {</w:t>
@@ -9522,6 +9587,7 @@
           <w:rFonts w:ascii="Courier New" w:hAnsi="Courier New" w:cs="Courier New"/>
           <w:sz w:val="24"/>
           <w:szCs w:val="24"/>
+          <w:lang w:val="en-US"/>
         </w:rPr>
         <w:br/>
         <w:t xml:space="preserve">                std::cout &lt;&lt; result;</w:t>
@@ -9531,6 +9597,7 @@
           <w:rFonts w:ascii="Courier New" w:hAnsi="Courier New" w:cs="Courier New"/>
           <w:sz w:val="24"/>
           <w:szCs w:val="24"/>
+          <w:lang w:val="en-US"/>
         </w:rPr>
         <w:br/>
         <w:t xml:space="preserve">            }</w:t>
@@ -9540,6 +9607,7 @@
           <w:rFonts w:ascii="Courier New" w:hAnsi="Courier New" w:cs="Courier New"/>
           <w:sz w:val="24"/>
           <w:szCs w:val="24"/>
+          <w:lang w:val="en-US"/>
         </w:rPr>
         <w:br/>
         <w:t xml:space="preserve">        }</w:t>
@@ -9549,14 +9617,16 @@
           <w:rFonts w:ascii="Courier New" w:hAnsi="Courier New" w:cs="Courier New"/>
           <w:sz w:val="24"/>
           <w:szCs w:val="24"/>
-        </w:rPr>
-        <w:br/>
-      </w:r>
-      <w:r>
-        <w:rPr>
-          <w:rFonts w:ascii="Courier New" w:hAnsi="Courier New" w:cs="Courier New"/>
-          <w:sz w:val="24"/>
-          <w:szCs w:val="24"/>
+          <w:lang w:val="en-US"/>
+        </w:rPr>
+        <w:br/>
+      </w:r>
+      <w:r>
+        <w:rPr>
+          <w:rFonts w:ascii="Courier New" w:hAnsi="Courier New" w:cs="Courier New"/>
+          <w:sz w:val="24"/>
+          <w:szCs w:val="24"/>
+          <w:lang w:val="en-US"/>
         </w:rPr>
         <w:br/>
         <w:t xml:space="preserve">        // Handle value counting</w:t>
@@ -9566,6 +9636,7 @@
           <w:rFonts w:ascii="Courier New" w:hAnsi="Courier New" w:cs="Courier New"/>
           <w:sz w:val="24"/>
           <w:szCs w:val="24"/>
+          <w:lang w:val="en-US"/>
         </w:rPr>
         <w:br/>
         <w:t xml:space="preserve">        void handle_count(const T &amp;value) {</w:t>
@@ -9575,6 +9646,7 @@
           <w:rFonts w:ascii="Courier New" w:hAnsi="Courier New" w:cs="Courier New"/>
           <w:sz w:val="24"/>
           <w:szCs w:val="24"/>
+          <w:lang w:val="en-US"/>
         </w:rPr>
         <w:br/>
         <w:t xml:space="preserve">            auto tree = get_current_tree();</w:t>
@@ -9584,6 +9656,7 @@
           <w:rFonts w:ascii="Courier New" w:hAnsi="Courier New" w:cs="Courier New"/>
           <w:sz w:val="24"/>
           <w:szCs w:val="24"/>
+          <w:lang w:val="en-US"/>
         </w:rPr>
         <w:br/>
         <w:t xml:space="preserve">            const int count = tree-&gt;count_entries(value);</w:t>
@@ -9593,6 +9666,7 @@
           <w:rFonts w:ascii="Courier New" w:hAnsi="Courier New" w:cs="Courier New"/>
           <w:sz w:val="24"/>
           <w:szCs w:val="24"/>
+          <w:lang w:val="en-US"/>
         </w:rPr>
         <w:br/>
         <w:t xml:space="preserve">            const std::string message = "Value '" + value_to_string(value) + "' appears " +</w:t>
@@ -9602,6 +9676,7 @@
           <w:rFonts w:ascii="Courier New" w:hAnsi="Courier New" w:cs="Courier New"/>
           <w:sz w:val="24"/>
           <w:szCs w:val="24"/>
+          <w:lang w:val="en-US"/>
         </w:rPr>
         <w:br/>
         <w:t xml:space="preserve">                           std::to_string(count) + " time(s) in the tree";</w:t>
@@ -9611,6 +9686,7 @@
           <w:rFonts w:ascii="Courier New" w:hAnsi="Courier New" w:cs="Courier New"/>
           <w:sz w:val="24"/>
           <w:szCs w:val="24"/>
+          <w:lang w:val="en-US"/>
         </w:rPr>
         <w:br/>
         <w:t xml:space="preserve">            println_colored(message, Colors::CYAN);</w:t>
@@ -9620,6 +9696,7 @@
           <w:rFonts w:ascii="Courier New" w:hAnsi="Courier New" w:cs="Courier New"/>
           <w:sz w:val="24"/>
           <w:szCs w:val="24"/>
+          <w:lang w:val="en-US"/>
         </w:rPr>
         <w:br/>
         <w:t xml:space="preserve">        }</w:t>
@@ -9629,14 +9706,16 @@
           <w:rFonts w:ascii="Courier New" w:hAnsi="Courier New" w:cs="Courier New"/>
           <w:sz w:val="24"/>
           <w:szCs w:val="24"/>
-        </w:rPr>
-        <w:br/>
-      </w:r>
-      <w:r>
-        <w:rPr>
-          <w:rFonts w:ascii="Courier New" w:hAnsi="Courier New" w:cs="Courier New"/>
-          <w:sz w:val="24"/>
-          <w:szCs w:val="24"/>
+          <w:lang w:val="en-US"/>
+        </w:rPr>
+        <w:br/>
+      </w:r>
+      <w:r>
+        <w:rPr>
+          <w:rFonts w:ascii="Courier New" w:hAnsi="Courier New" w:cs="Courier New"/>
+          <w:sz w:val="24"/>
+          <w:szCs w:val="24"/>
+          <w:lang w:val="en-US"/>
         </w:rPr>
         <w:lastRenderedPageBreak/>
         <w:br/>
@@ -9647,6 +9726,7 @@
           <w:rFonts w:ascii="Courier New" w:hAnsi="Courier New" w:cs="Courier New"/>
           <w:sz w:val="24"/>
           <w:szCs w:val="24"/>
+          <w:lang w:val="en-US"/>
         </w:rPr>
         <w:br/>
         <w:t xml:space="preserve">        void handle_path(const T &amp;value) {</w:t>
@@ -9656,6 +9736,7 @@
           <w:rFonts w:ascii="Courier New" w:hAnsi="Courier New" w:cs="Courier New"/>
           <w:sz w:val="24"/>
           <w:szCs w:val="24"/>
+          <w:lang w:val="en-US"/>
         </w:rPr>
         <w:br/>
         <w:t xml:space="preserve">            auto tree = get_current_tree();</w:t>
@@ -9665,6 +9746,7 @@
           <w:rFonts w:ascii="Courier New" w:hAnsi="Courier New" w:cs="Courier New"/>
           <w:sz w:val="24"/>
           <w:szCs w:val="24"/>
+          <w:lang w:val="en-US"/>
         </w:rPr>
         <w:br/>
         <w:t xml:space="preserve">            println_colored("Path to '" + value_to_string(value) + "': ", Colors::CYAN);</w:t>
@@ -9674,6 +9756,7 @@
           <w:rFonts w:ascii="Courier New" w:hAnsi="Courier New" w:cs="Courier New"/>
           <w:sz w:val="24"/>
           <w:szCs w:val="24"/>
+          <w:lang w:val="en-US"/>
         </w:rPr>
         <w:br/>
         <w:t xml:space="preserve">            const std::string result = tree-&gt;get_path(value);</w:t>
@@ -9683,6 +9766,7 @@
           <w:rFonts w:ascii="Courier New" w:hAnsi="Courier New" w:cs="Courier New"/>
           <w:sz w:val="24"/>
           <w:szCs w:val="24"/>
+          <w:lang w:val="en-US"/>
         </w:rPr>
         <w:br/>
         <w:t xml:space="preserve">            std::cout &lt;&lt; result;</w:t>
@@ -9692,6 +9776,7 @@
           <w:rFonts w:ascii="Courier New" w:hAnsi="Courier New" w:cs="Courier New"/>
           <w:sz w:val="24"/>
           <w:szCs w:val="24"/>
+          <w:lang w:val="en-US"/>
         </w:rPr>
         <w:br/>
         <w:t xml:space="preserve">        }</w:t>
@@ -9701,14 +9786,16 @@
           <w:rFonts w:ascii="Courier New" w:hAnsi="Courier New" w:cs="Courier New"/>
           <w:sz w:val="24"/>
           <w:szCs w:val="24"/>
-        </w:rPr>
-        <w:br/>
-      </w:r>
-      <w:r>
-        <w:rPr>
-          <w:rFonts w:ascii="Courier New" w:hAnsi="Courier New" w:cs="Courier New"/>
-          <w:sz w:val="24"/>
-          <w:szCs w:val="24"/>
+          <w:lang w:val="en-US"/>
+        </w:rPr>
+        <w:br/>
+      </w:r>
+      <w:r>
+        <w:rPr>
+          <w:rFonts w:ascii="Courier New" w:hAnsi="Courier New" w:cs="Courier New"/>
+          <w:sz w:val="24"/>
+          <w:szCs w:val="24"/>
+          <w:lang w:val="en-US"/>
         </w:rPr>
         <w:br/>
         <w:t xml:space="preserve">        // Handle tree printing</w:t>
@@ -9718,6 +9805,7 @@
           <w:rFonts w:ascii="Courier New" w:hAnsi="Courier New" w:cs="Courier New"/>
           <w:sz w:val="24"/>
           <w:szCs w:val="24"/>
+          <w:lang w:val="en-US"/>
         </w:rPr>
         <w:br/>
         <w:t xml:space="preserve">        void handle_print() {</w:t>
@@ -9727,6 +9815,7 @@
           <w:rFonts w:ascii="Courier New" w:hAnsi="Courier New" w:cs="Courier New"/>
           <w:sz w:val="24"/>
           <w:szCs w:val="24"/>
+          <w:lang w:val="en-US"/>
         </w:rPr>
         <w:br/>
         <w:t xml:space="preserve">            auto tree = get_current_tree();</w:t>
@@ -9736,6 +9825,7 @@
           <w:rFonts w:ascii="Courier New" w:hAnsi="Courier New" w:cs="Courier New"/>
           <w:sz w:val="24"/>
           <w:szCs w:val="24"/>
+          <w:lang w:val="en-US"/>
         </w:rPr>
         <w:br/>
         <w:t xml:space="preserve">            println_colored("Tree structure:", Colors::CYAN);</w:t>
@@ -9745,6 +9835,7 @@
           <w:rFonts w:ascii="Courier New" w:hAnsi="Courier New" w:cs="Courier New"/>
           <w:sz w:val="24"/>
           <w:szCs w:val="24"/>
+          <w:lang w:val="en-US"/>
         </w:rPr>
         <w:br/>
         <w:t xml:space="preserve">            if (const std::string result = tree-&gt;print_tree(); result.empty()) {</w:t>
@@ -9754,6 +9845,7 @@
           <w:rFonts w:ascii="Courier New" w:hAnsi="Courier New" w:cs="Courier New"/>
           <w:sz w:val="24"/>
           <w:szCs w:val="24"/>
+          <w:lang w:val="en-US"/>
         </w:rPr>
         <w:br/>
         <w:t xml:space="preserve">                println_colored("(empty)", Colors::YELLOW);</w:t>
@@ -9763,6 +9855,7 @@
           <w:rFonts w:ascii="Courier New" w:hAnsi="Courier New" w:cs="Courier New"/>
           <w:sz w:val="24"/>
           <w:szCs w:val="24"/>
+          <w:lang w:val="en-US"/>
         </w:rPr>
         <w:br/>
         <w:t xml:space="preserve">            } else {</w:t>
@@ -9772,6 +9865,7 @@
           <w:rFonts w:ascii="Courier New" w:hAnsi="Courier New" w:cs="Courier New"/>
           <w:sz w:val="24"/>
           <w:szCs w:val="24"/>
+          <w:lang w:val="en-US"/>
         </w:rPr>
         <w:br/>
         <w:t xml:space="preserve">                std::cout &lt;&lt; result;</w:t>
@@ -9781,6 +9875,7 @@
           <w:rFonts w:ascii="Courier New" w:hAnsi="Courier New" w:cs="Courier New"/>
           <w:sz w:val="24"/>
           <w:szCs w:val="24"/>
+          <w:lang w:val="en-US"/>
         </w:rPr>
         <w:br/>
         <w:t xml:space="preserve">            }</w:t>
@@ -9790,6 +9885,7 @@
           <w:rFonts w:ascii="Courier New" w:hAnsi="Courier New" w:cs="Courier New"/>
           <w:sz w:val="24"/>
           <w:szCs w:val="24"/>
+          <w:lang w:val="en-US"/>
         </w:rPr>
         <w:br/>
         <w:t xml:space="preserve">        }</w:t>
@@ -9799,14 +9895,16 @@
           <w:rFonts w:ascii="Courier New" w:hAnsi="Courier New" w:cs="Courier New"/>
           <w:sz w:val="24"/>
           <w:szCs w:val="24"/>
-        </w:rPr>
-        <w:br/>
-      </w:r>
-      <w:r>
-        <w:rPr>
-          <w:rFonts w:ascii="Courier New" w:hAnsi="Courier New" w:cs="Courier New"/>
-          <w:sz w:val="24"/>
-          <w:szCs w:val="24"/>
+          <w:lang w:val="en-US"/>
+        </w:rPr>
+        <w:br/>
+      </w:r>
+      <w:r>
+        <w:rPr>
+          <w:rFonts w:ascii="Courier New" w:hAnsi="Courier New" w:cs="Courier New"/>
+          <w:sz w:val="24"/>
+          <w:szCs w:val="24"/>
+          <w:lang w:val="en-US"/>
         </w:rPr>
         <w:br/>
         <w:t xml:space="preserve">        // Handle level display</w:t>
@@ -9816,6 +9914,7 @@
           <w:rFonts w:ascii="Courier New" w:hAnsi="Courier New" w:cs="Courier New"/>
           <w:sz w:val="24"/>
           <w:szCs w:val="24"/>
+          <w:lang w:val="en-US"/>
         </w:rPr>
         <w:br/>
         <w:t xml:space="preserve">        void handle_get_level() {</w:t>
@@ -9825,6 +9924,7 @@
           <w:rFonts w:ascii="Courier New" w:hAnsi="Courier New" w:cs="Courier New"/>
           <w:sz w:val="24"/>
           <w:szCs w:val="24"/>
+          <w:lang w:val="en-US"/>
         </w:rPr>
         <w:br/>
         <w:t xml:space="preserve">            auto tree = get_current_tree();</w:t>
@@ -9834,6 +9934,7 @@
           <w:rFonts w:ascii="Courier New" w:hAnsi="Courier New" w:cs="Courier New"/>
           <w:sz w:val="24"/>
           <w:szCs w:val="24"/>
+          <w:lang w:val="en-US"/>
         </w:rPr>
         <w:br/>
         <w:t xml:space="preserve">            tree-&gt;find_level();</w:t>
@@ -9843,6 +9944,7 @@
           <w:rFonts w:ascii="Courier New" w:hAnsi="Courier New" w:cs="Courier New"/>
           <w:sz w:val="24"/>
           <w:szCs w:val="24"/>
+          <w:lang w:val="en-US"/>
         </w:rPr>
         <w:br/>
         <w:t xml:space="preserve">            if (const std::string result = tree-&gt;find_level(); result.empty()) {</w:t>
@@ -9852,6 +9954,7 @@
           <w:rFonts w:ascii="Courier New" w:hAnsi="Courier New" w:cs="Courier New"/>
           <w:sz w:val="24"/>
           <w:szCs w:val="24"/>
+          <w:lang w:val="en-US"/>
         </w:rPr>
         <w:br/>
         <w:t xml:space="preserve">                println_colored("(empty)", Colors::YELLOW);</w:t>
@@ -9861,6 +9964,7 @@
           <w:rFonts w:ascii="Courier New" w:hAnsi="Courier New" w:cs="Courier New"/>
           <w:sz w:val="24"/>
           <w:szCs w:val="24"/>
+          <w:lang w:val="en-US"/>
         </w:rPr>
         <w:br/>
         <w:t xml:space="preserve">            } else {</w:t>
@@ -9870,6 +9974,7 @@
           <w:rFonts w:ascii="Courier New" w:hAnsi="Courier New" w:cs="Courier New"/>
           <w:sz w:val="24"/>
           <w:szCs w:val="24"/>
+          <w:lang w:val="en-US"/>
         </w:rPr>
         <w:br/>
         <w:t xml:space="preserve">                std::cout &lt;&lt; result;</w:t>
@@ -9879,6 +9984,7 @@
           <w:rFonts w:ascii="Courier New" w:hAnsi="Courier New" w:cs="Courier New"/>
           <w:sz w:val="24"/>
           <w:szCs w:val="24"/>
+          <w:lang w:val="en-US"/>
         </w:rPr>
         <w:br/>
         <w:t xml:space="preserve">            }</w:t>
@@ -9888,6 +9994,7 @@
           <w:rFonts w:ascii="Courier New" w:hAnsi="Courier New" w:cs="Courier New"/>
           <w:sz w:val="24"/>
           <w:szCs w:val="24"/>
+          <w:lang w:val="en-US"/>
         </w:rPr>
         <w:br/>
         <w:t xml:space="preserve">        }</w:t>
@@ -9897,14 +10004,16 @@
           <w:rFonts w:ascii="Courier New" w:hAnsi="Courier New" w:cs="Courier New"/>
           <w:sz w:val="24"/>
           <w:szCs w:val="24"/>
-        </w:rPr>
-        <w:br/>
-      </w:r>
-      <w:r>
-        <w:rPr>
-          <w:rFonts w:ascii="Courier New" w:hAnsi="Courier New" w:cs="Courier New"/>
-          <w:sz w:val="24"/>
-          <w:szCs w:val="24"/>
+          <w:lang w:val="en-US"/>
+        </w:rPr>
+        <w:br/>
+      </w:r>
+      <w:r>
+        <w:rPr>
+          <w:rFonts w:ascii="Courier New" w:hAnsi="Courier New" w:cs="Courier New"/>
+          <w:sz w:val="24"/>
+          <w:szCs w:val="24"/>
+          <w:lang w:val="en-US"/>
         </w:rPr>
         <w:br/>
         <w:t xml:space="preserve">        // Handle tree clearing</w:t>
@@ -9914,6 +10023,7 @@
           <w:rFonts w:ascii="Courier New" w:hAnsi="Courier New" w:cs="Courier New"/>
           <w:sz w:val="24"/>
           <w:szCs w:val="24"/>
+          <w:lang w:val="en-US"/>
         </w:rPr>
         <w:br/>
         <w:t xml:space="preserve">        void handle_clear() {</w:t>
@@ -9923,6 +10033,7 @@
           <w:rFonts w:ascii="Courier New" w:hAnsi="Courier New" w:cs="Courier New"/>
           <w:sz w:val="24"/>
           <w:szCs w:val="24"/>
+          <w:lang w:val="en-US"/>
         </w:rPr>
         <w:br/>
         <w:t xml:space="preserve">            auto tree = get_current_tree();</w:t>
@@ -9932,14 +10043,16 @@
           <w:rFonts w:ascii="Courier New" w:hAnsi="Courier New" w:cs="Courier New"/>
           <w:sz w:val="24"/>
           <w:szCs w:val="24"/>
-        </w:rPr>
-        <w:br/>
-      </w:r>
-      <w:r>
-        <w:rPr>
-          <w:rFonts w:ascii="Courier New" w:hAnsi="Courier New" w:cs="Courier New"/>
-          <w:sz w:val="24"/>
-          <w:szCs w:val="24"/>
+          <w:lang w:val="en-US"/>
+        </w:rPr>
+        <w:br/>
+      </w:r>
+      <w:r>
+        <w:rPr>
+          <w:rFonts w:ascii="Courier New" w:hAnsi="Courier New" w:cs="Courier New"/>
+          <w:sz w:val="24"/>
+          <w:szCs w:val="24"/>
+          <w:lang w:val="en-US"/>
         </w:rPr>
         <w:lastRenderedPageBreak/>
         <w:t xml:space="preserve">            tree-&gt;clear();</w:t>
@@ -9949,6 +10062,7 @@
           <w:rFonts w:ascii="Courier New" w:hAnsi="Courier New" w:cs="Courier New"/>
           <w:sz w:val="24"/>
           <w:szCs w:val="24"/>
+          <w:lang w:val="en-US"/>
         </w:rPr>
         <w:br/>
         <w:t xml:space="preserve">            println_colored("</w:t>
@@ -9958,6 +10072,7 @@
           <w:rFonts w:ascii="Segoe UI Symbol" w:hAnsi="Segoe UI Symbol" w:cs="Segoe UI Symbol"/>
           <w:sz w:val="24"/>
           <w:szCs w:val="24"/>
+          <w:lang w:val="en-US"/>
         </w:rPr>
         <w:t>✓</w:t>
       </w:r>
@@ -9966,6 +10081,7 @@
           <w:rFonts w:ascii="Courier New" w:hAnsi="Courier New" w:cs="Courier New"/>
           <w:sz w:val="24"/>
           <w:szCs w:val="24"/>
+          <w:lang w:val="en-US"/>
         </w:rPr>
         <w:t xml:space="preserve"> Tree cleared", Colors::GREEN);</w:t>
       </w:r>
@@ -9974,6 +10090,7 @@
           <w:rFonts w:ascii="Courier New" w:hAnsi="Courier New" w:cs="Courier New"/>
           <w:sz w:val="24"/>
           <w:szCs w:val="24"/>
+          <w:lang w:val="en-US"/>
         </w:rPr>
         <w:br/>
         <w:t xml:space="preserve">        }</w:t>
@@ -9983,14 +10100,16 @@
           <w:rFonts w:ascii="Courier New" w:hAnsi="Courier New" w:cs="Courier New"/>
           <w:sz w:val="24"/>
           <w:szCs w:val="24"/>
-        </w:rPr>
-        <w:br/>
-      </w:r>
-      <w:r>
-        <w:rPr>
-          <w:rFonts w:ascii="Courier New" w:hAnsi="Courier New" w:cs="Courier New"/>
-          <w:sz w:val="24"/>
-          <w:szCs w:val="24"/>
+          <w:lang w:val="en-US"/>
+        </w:rPr>
+        <w:br/>
+      </w:r>
+      <w:r>
+        <w:rPr>
+          <w:rFonts w:ascii="Courier New" w:hAnsi="Courier New" w:cs="Courier New"/>
+          <w:sz w:val="24"/>
+          <w:szCs w:val="24"/>
+          <w:lang w:val="en-US"/>
         </w:rPr>
         <w:br/>
         <w:t xml:space="preserve">        // Handle tree size query</w:t>
@@ -10000,6 +10119,7 @@
           <w:rFonts w:ascii="Courier New" w:hAnsi="Courier New" w:cs="Courier New"/>
           <w:sz w:val="24"/>
           <w:szCs w:val="24"/>
+          <w:lang w:val="en-US"/>
         </w:rPr>
         <w:br/>
         <w:t xml:space="preserve">        void handle_size() {</w:t>
@@ -10009,6 +10129,7 @@
           <w:rFonts w:ascii="Courier New" w:hAnsi="Courier New" w:cs="Courier New"/>
           <w:sz w:val="24"/>
           <w:szCs w:val="24"/>
+          <w:lang w:val="en-US"/>
         </w:rPr>
         <w:br/>
         <w:t xml:space="preserve">            auto tree = get_current_tree();</w:t>
@@ -10018,6 +10139,7 @@
           <w:rFonts w:ascii="Courier New" w:hAnsi="Courier New" w:cs="Courier New"/>
           <w:sz w:val="24"/>
           <w:szCs w:val="24"/>
+          <w:lang w:val="en-US"/>
         </w:rPr>
         <w:br/>
         <w:t xml:space="preserve">            std::cout &lt;&lt; "Size: " &lt;&lt; tree-&gt;size() &lt;&lt; std::endl;</w:t>
@@ -10027,6 +10149,7 @@
           <w:rFonts w:ascii="Courier New" w:hAnsi="Courier New" w:cs="Courier New"/>
           <w:sz w:val="24"/>
           <w:szCs w:val="24"/>
+          <w:lang w:val="en-US"/>
         </w:rPr>
         <w:br/>
         <w:t xml:space="preserve">        }</w:t>
@@ -10036,14 +10159,16 @@
           <w:rFonts w:ascii="Courier New" w:hAnsi="Courier New" w:cs="Courier New"/>
           <w:sz w:val="24"/>
           <w:szCs w:val="24"/>
-        </w:rPr>
-        <w:br/>
-      </w:r>
-      <w:r>
-        <w:rPr>
-          <w:rFonts w:ascii="Courier New" w:hAnsi="Courier New" w:cs="Courier New"/>
-          <w:sz w:val="24"/>
-          <w:szCs w:val="24"/>
+          <w:lang w:val="en-US"/>
+        </w:rPr>
+        <w:br/>
+      </w:r>
+      <w:r>
+        <w:rPr>
+          <w:rFonts w:ascii="Courier New" w:hAnsi="Courier New" w:cs="Courier New"/>
+          <w:sz w:val="24"/>
+          <w:szCs w:val="24"/>
+          <w:lang w:val="en-US"/>
         </w:rPr>
         <w:br/>
         <w:t xml:space="preserve">        // Handle tree listing</w:t>
@@ -10053,6 +10178,7 @@
           <w:rFonts w:ascii="Courier New" w:hAnsi="Courier New" w:cs="Courier New"/>
           <w:sz w:val="24"/>
           <w:szCs w:val="24"/>
+          <w:lang w:val="en-US"/>
         </w:rPr>
         <w:br/>
         <w:t xml:space="preserve">        void handle_list() {</w:t>
@@ -10062,6 +10188,7 @@
           <w:rFonts w:ascii="Courier New" w:hAnsi="Courier New" w:cs="Courier New"/>
           <w:sz w:val="24"/>
           <w:szCs w:val="24"/>
+          <w:lang w:val="en-US"/>
         </w:rPr>
         <w:br/>
         <w:t xml:space="preserve">            if (trees_.empty()) {</w:t>
@@ -10071,6 +10198,7 @@
           <w:rFonts w:ascii="Courier New" w:hAnsi="Courier New" w:cs="Courier New"/>
           <w:sz w:val="24"/>
           <w:szCs w:val="24"/>
+          <w:lang w:val="en-US"/>
         </w:rPr>
         <w:br/>
         <w:t xml:space="preserve">                println_colored("No trees created!", Colors::YELLOW);</w:t>
@@ -10080,6 +10208,7 @@
           <w:rFonts w:ascii="Courier New" w:hAnsi="Courier New" w:cs="Courier New"/>
           <w:sz w:val="24"/>
           <w:szCs w:val="24"/>
+          <w:lang w:val="en-US"/>
         </w:rPr>
         <w:br/>
         <w:t xml:space="preserve">                return;</w:t>
@@ -10089,6 +10218,7 @@
           <w:rFonts w:ascii="Courier New" w:hAnsi="Courier New" w:cs="Courier New"/>
           <w:sz w:val="24"/>
           <w:szCs w:val="24"/>
+          <w:lang w:val="en-US"/>
         </w:rPr>
         <w:br/>
         <w:t xml:space="preserve">            }</w:t>
@@ -10098,14 +10228,16 @@
           <w:rFonts w:ascii="Courier New" w:hAnsi="Courier New" w:cs="Courier New"/>
           <w:sz w:val="24"/>
           <w:szCs w:val="24"/>
-        </w:rPr>
-        <w:br/>
-      </w:r>
-      <w:r>
-        <w:rPr>
-          <w:rFonts w:ascii="Courier New" w:hAnsi="Courier New" w:cs="Courier New"/>
-          <w:sz w:val="24"/>
-          <w:szCs w:val="24"/>
+          <w:lang w:val="en-US"/>
+        </w:rPr>
+        <w:br/>
+      </w:r>
+      <w:r>
+        <w:rPr>
+          <w:rFonts w:ascii="Courier New" w:hAnsi="Courier New" w:cs="Courier New"/>
+          <w:sz w:val="24"/>
+          <w:szCs w:val="24"/>
+          <w:lang w:val="en-US"/>
         </w:rPr>
         <w:br/>
         <w:t xml:space="preserve">            println_colored("Available trees:", Colors::CYAN);</w:t>
@@ -10115,6 +10247,7 @@
           <w:rFonts w:ascii="Courier New" w:hAnsi="Courier New" w:cs="Courier New"/>
           <w:sz w:val="24"/>
           <w:szCs w:val="24"/>
+          <w:lang w:val="en-US"/>
         </w:rPr>
         <w:br/>
         <w:t xml:space="preserve">            for (const auto &amp;[name, tree]: trees_) {</w:t>
@@ -10124,6 +10257,7 @@
           <w:rFonts w:ascii="Courier New" w:hAnsi="Courier New" w:cs="Courier New"/>
           <w:sz w:val="24"/>
           <w:szCs w:val="24"/>
+          <w:lang w:val="en-US"/>
         </w:rPr>
         <w:br/>
         <w:t xml:space="preserve">                std::string marker = (name == current_tree_) ? " → " : "   ";</w:t>
@@ -10133,6 +10267,7 @@
           <w:rFonts w:ascii="Courier New" w:hAnsi="Courier New" w:cs="Courier New"/>
           <w:sz w:val="24"/>
           <w:szCs w:val="24"/>
+          <w:lang w:val="en-US"/>
         </w:rPr>
         <w:br/>
         <w:t xml:space="preserve">                std::string status = tree-&gt;empty() ? "empty" : "non-empty";</w:t>
@@ -10142,6 +10277,7 @@
           <w:rFonts w:ascii="Courier New" w:hAnsi="Courier New" w:cs="Courier New"/>
           <w:sz w:val="24"/>
           <w:szCs w:val="24"/>
+          <w:lang w:val="en-US"/>
         </w:rPr>
         <w:br/>
         <w:t xml:space="preserve">                std::string color = (name == current_tree_) ? Colors::GREEN : Colors::RESET;</w:t>
@@ -10151,14 +10287,16 @@
           <w:rFonts w:ascii="Courier New" w:hAnsi="Courier New" w:cs="Courier New"/>
           <w:sz w:val="24"/>
           <w:szCs w:val="24"/>
-        </w:rPr>
-        <w:br/>
-      </w:r>
-      <w:r>
-        <w:rPr>
-          <w:rFonts w:ascii="Courier New" w:hAnsi="Courier New" w:cs="Courier New"/>
-          <w:sz w:val="24"/>
-          <w:szCs w:val="24"/>
+          <w:lang w:val="en-US"/>
+        </w:rPr>
+        <w:br/>
+      </w:r>
+      <w:r>
+        <w:rPr>
+          <w:rFonts w:ascii="Courier New" w:hAnsi="Courier New" w:cs="Courier New"/>
+          <w:sz w:val="24"/>
+          <w:szCs w:val="24"/>
+          <w:lang w:val="en-US"/>
         </w:rPr>
         <w:br/>
         <w:t xml:space="preserve">                print_colored(marker + name, color);</w:t>
@@ -10168,6 +10306,7 @@
           <w:rFonts w:ascii="Courier New" w:hAnsi="Courier New" w:cs="Courier New"/>
           <w:sz w:val="24"/>
           <w:szCs w:val="24"/>
+          <w:lang w:val="en-US"/>
         </w:rPr>
         <w:br/>
         <w:t xml:space="preserve">                std::cout &lt;&lt; " (" &lt;&lt; status &lt;&lt; ")" &lt;&lt; std::endl;</w:t>
@@ -10177,6 +10316,7 @@
           <w:rFonts w:ascii="Courier New" w:hAnsi="Courier New" w:cs="Courier New"/>
           <w:sz w:val="24"/>
           <w:szCs w:val="24"/>
+          <w:lang w:val="en-US"/>
         </w:rPr>
         <w:br/>
         <w:t xml:space="preserve">            }</w:t>
@@ -10186,6 +10326,7 @@
           <w:rFonts w:ascii="Courier New" w:hAnsi="Courier New" w:cs="Courier New"/>
           <w:sz w:val="24"/>
           <w:szCs w:val="24"/>
+          <w:lang w:val="en-US"/>
         </w:rPr>
         <w:br/>
         <w:t xml:space="preserve">        }</w:t>
@@ -10195,14 +10336,16 @@
           <w:rFonts w:ascii="Courier New" w:hAnsi="Courier New" w:cs="Courier New"/>
           <w:sz w:val="24"/>
           <w:szCs w:val="24"/>
-        </w:rPr>
-        <w:br/>
-      </w:r>
-      <w:r>
-        <w:rPr>
-          <w:rFonts w:ascii="Courier New" w:hAnsi="Courier New" w:cs="Courier New"/>
-          <w:sz w:val="24"/>
-          <w:szCs w:val="24"/>
+          <w:lang w:val="en-US"/>
+        </w:rPr>
+        <w:br/>
+      </w:r>
+      <w:r>
+        <w:rPr>
+          <w:rFonts w:ascii="Courier New" w:hAnsi="Courier New" w:cs="Courier New"/>
+          <w:sz w:val="24"/>
+          <w:szCs w:val="24"/>
+          <w:lang w:val="en-US"/>
         </w:rPr>
         <w:br/>
         <w:t xml:space="preserve">        // Handle empty check</w:t>
@@ -10212,6 +10355,7 @@
           <w:rFonts w:ascii="Courier New" w:hAnsi="Courier New" w:cs="Courier New"/>
           <w:sz w:val="24"/>
           <w:szCs w:val="24"/>
+          <w:lang w:val="en-US"/>
         </w:rPr>
         <w:br/>
         <w:t xml:space="preserve">        void handle_empty() {</w:t>
@@ -10221,6 +10365,7 @@
           <w:rFonts w:ascii="Courier New" w:hAnsi="Courier New" w:cs="Courier New"/>
           <w:sz w:val="24"/>
           <w:szCs w:val="24"/>
+          <w:lang w:val="en-US"/>
         </w:rPr>
         <w:br/>
         <w:t xml:space="preserve">            auto tree = get_current_tree();</w:t>
@@ -10230,6 +10375,7 @@
           <w:rFonts w:ascii="Courier New" w:hAnsi="Courier New" w:cs="Courier New"/>
           <w:sz w:val="24"/>
           <w:szCs w:val="24"/>
+          <w:lang w:val="en-US"/>
         </w:rPr>
         <w:br/>
         <w:t xml:space="preserve">            const std::string result = tree-&gt;empty() ? "empty" : "not empty";</w:t>
@@ -10239,14 +10385,16 @@
           <w:rFonts w:ascii="Courier New" w:hAnsi="Courier New" w:cs="Courier New"/>
           <w:sz w:val="24"/>
           <w:szCs w:val="24"/>
-        </w:rPr>
-        <w:br/>
-      </w:r>
-      <w:r>
-        <w:rPr>
-          <w:rFonts w:ascii="Courier New" w:hAnsi="Courier New" w:cs="Courier New"/>
-          <w:sz w:val="24"/>
-          <w:szCs w:val="24"/>
+          <w:lang w:val="en-US"/>
+        </w:rPr>
+        <w:br/>
+      </w:r>
+      <w:r>
+        <w:rPr>
+          <w:rFonts w:ascii="Courier New" w:hAnsi="Courier New" w:cs="Courier New"/>
+          <w:sz w:val="24"/>
+          <w:szCs w:val="24"/>
+          <w:lang w:val="en-US"/>
         </w:rPr>
         <w:lastRenderedPageBreak/>
         <w:t xml:space="preserve">            const std::string color = tree-&gt;empty() ? Colors::YELLOW : Colors::GREEN;</w:t>
@@ -10256,6 +10404,7 @@
           <w:rFonts w:ascii="Courier New" w:hAnsi="Courier New" w:cs="Courier New"/>
           <w:sz w:val="24"/>
           <w:szCs w:val="24"/>
+          <w:lang w:val="en-US"/>
         </w:rPr>
         <w:br/>
         <w:t xml:space="preserve">            println_colored(result, color);</w:t>
@@ -10265,6 +10414,7 @@
           <w:rFonts w:ascii="Courier New" w:hAnsi="Courier New" w:cs="Courier New"/>
           <w:sz w:val="24"/>
           <w:szCs w:val="24"/>
+          <w:lang w:val="en-US"/>
         </w:rPr>
         <w:br/>
         <w:t xml:space="preserve">        }</w:t>
@@ -10274,14 +10424,16 @@
           <w:rFonts w:ascii="Courier New" w:hAnsi="Courier New" w:cs="Courier New"/>
           <w:sz w:val="24"/>
           <w:szCs w:val="24"/>
-        </w:rPr>
-        <w:br/>
-      </w:r>
-      <w:r>
-        <w:rPr>
-          <w:rFonts w:ascii="Courier New" w:hAnsi="Courier New" w:cs="Courier New"/>
-          <w:sz w:val="24"/>
-          <w:szCs w:val="24"/>
+          <w:lang w:val="en-US"/>
+        </w:rPr>
+        <w:br/>
+      </w:r>
+      <w:r>
+        <w:rPr>
+          <w:rFonts w:ascii="Courier New" w:hAnsi="Courier New" w:cs="Courier New"/>
+          <w:sz w:val="24"/>
+          <w:szCs w:val="24"/>
+          <w:lang w:val="en-US"/>
         </w:rPr>
         <w:br/>
         <w:t xml:space="preserve">        // Handle statistics display</w:t>
@@ -10291,6 +10443,7 @@
           <w:rFonts w:ascii="Courier New" w:hAnsi="Courier New" w:cs="Courier New"/>
           <w:sz w:val="24"/>
           <w:szCs w:val="24"/>
+          <w:lang w:val="en-US"/>
         </w:rPr>
         <w:br/>
         <w:t xml:space="preserve">        void handle_stats() {</w:t>
@@ -10300,6 +10453,7 @@
           <w:rFonts w:ascii="Courier New" w:hAnsi="Courier New" w:cs="Courier New"/>
           <w:sz w:val="24"/>
           <w:szCs w:val="24"/>
+          <w:lang w:val="en-US"/>
         </w:rPr>
         <w:br/>
         <w:t xml:space="preserve">            auto tree = get_current_tree();</w:t>
@@ -10309,6 +10463,7 @@
           <w:rFonts w:ascii="Courier New" w:hAnsi="Courier New" w:cs="Courier New"/>
           <w:sz w:val="24"/>
           <w:szCs w:val="24"/>
+          <w:lang w:val="en-US"/>
         </w:rPr>
         <w:br/>
         <w:t xml:space="preserve">            tree-&gt;print_stats();</w:t>
@@ -10318,6 +10473,7 @@
           <w:rFonts w:ascii="Courier New" w:hAnsi="Courier New" w:cs="Courier New"/>
           <w:sz w:val="24"/>
           <w:szCs w:val="24"/>
+          <w:lang w:val="en-US"/>
         </w:rPr>
         <w:br/>
         <w:t xml:space="preserve">        }</w:t>
@@ -10327,14 +10483,16 @@
           <w:rFonts w:ascii="Courier New" w:hAnsi="Courier New" w:cs="Courier New"/>
           <w:sz w:val="24"/>
           <w:szCs w:val="24"/>
-        </w:rPr>
-        <w:br/>
-      </w:r>
-      <w:r>
-        <w:rPr>
-          <w:rFonts w:ascii="Courier New" w:hAnsi="Courier New" w:cs="Courier New"/>
-          <w:sz w:val="24"/>
-          <w:szCs w:val="24"/>
+          <w:lang w:val="en-US"/>
+        </w:rPr>
+        <w:br/>
+      </w:r>
+      <w:r>
+        <w:rPr>
+          <w:rFonts w:ascii="Courier New" w:hAnsi="Courier New" w:cs="Courier New"/>
+          <w:sz w:val="24"/>
+          <w:szCs w:val="24"/>
+          <w:lang w:val="en-US"/>
         </w:rPr>
         <w:br/>
         <w:t xml:space="preserve">        // Handle command history display</w:t>
@@ -10344,6 +10502,7 @@
           <w:rFonts w:ascii="Courier New" w:hAnsi="Courier New" w:cs="Courier New"/>
           <w:sz w:val="24"/>
           <w:szCs w:val="24"/>
+          <w:lang w:val="en-US"/>
         </w:rPr>
         <w:br/>
         <w:t xml:space="preserve">        void handle_history() {</w:t>
@@ -10353,6 +10512,7 @@
           <w:rFonts w:ascii="Courier New" w:hAnsi="Courier New" w:cs="Courier New"/>
           <w:sz w:val="24"/>
           <w:szCs w:val="24"/>
+          <w:lang w:val="en-US"/>
         </w:rPr>
         <w:br/>
         <w:t xml:space="preserve">            if (command_history_.empty()) {</w:t>
@@ -10362,6 +10522,7 @@
           <w:rFonts w:ascii="Courier New" w:hAnsi="Courier New" w:cs="Courier New"/>
           <w:sz w:val="24"/>
           <w:szCs w:val="24"/>
+          <w:lang w:val="en-US"/>
         </w:rPr>
         <w:br/>
         <w:t xml:space="preserve">                println_colored("No command history!", Colors::YELLOW);</w:t>
@@ -10371,6 +10532,7 @@
           <w:rFonts w:ascii="Courier New" w:hAnsi="Courier New" w:cs="Courier New"/>
           <w:sz w:val="24"/>
           <w:szCs w:val="24"/>
+          <w:lang w:val="en-US"/>
         </w:rPr>
         <w:br/>
         <w:t xml:space="preserve">                return;</w:t>
@@ -10380,6 +10542,7 @@
           <w:rFonts w:ascii="Courier New" w:hAnsi="Courier New" w:cs="Courier New"/>
           <w:sz w:val="24"/>
           <w:szCs w:val="24"/>
+          <w:lang w:val="en-US"/>
         </w:rPr>
         <w:br/>
         <w:t xml:space="preserve">            }</w:t>
@@ -10389,14 +10552,16 @@
           <w:rFonts w:ascii="Courier New" w:hAnsi="Courier New" w:cs="Courier New"/>
           <w:sz w:val="24"/>
           <w:szCs w:val="24"/>
-        </w:rPr>
-        <w:br/>
-      </w:r>
-      <w:r>
-        <w:rPr>
-          <w:rFonts w:ascii="Courier New" w:hAnsi="Courier New" w:cs="Courier New"/>
-          <w:sz w:val="24"/>
-          <w:szCs w:val="24"/>
+          <w:lang w:val="en-US"/>
+        </w:rPr>
+        <w:br/>
+      </w:r>
+      <w:r>
+        <w:rPr>
+          <w:rFonts w:ascii="Courier New" w:hAnsi="Courier New" w:cs="Courier New"/>
+          <w:sz w:val="24"/>
+          <w:szCs w:val="24"/>
+          <w:lang w:val="en-US"/>
         </w:rPr>
         <w:br/>
         <w:t xml:space="preserve">            println_colored("Command history (last 20):", Colors::CYAN);</w:t>
@@ -10406,6 +10571,7 @@
           <w:rFonts w:ascii="Courier New" w:hAnsi="Courier New" w:cs="Courier New"/>
           <w:sz w:val="24"/>
           <w:szCs w:val="24"/>
+          <w:lang w:val="en-US"/>
         </w:rPr>
         <w:br/>
         <w:t xml:space="preserve">            for (size_t i = 0; i &lt; command_history_.size(); ++i) {</w:t>
@@ -10415,6 +10581,7 @@
           <w:rFonts w:ascii="Courier New" w:hAnsi="Courier New" w:cs="Courier New"/>
           <w:sz w:val="24"/>
           <w:szCs w:val="24"/>
+          <w:lang w:val="en-US"/>
         </w:rPr>
         <w:br/>
         <w:t xml:space="preserve">                std::cout &lt;&lt; "  " &lt;&lt; std::setw(2) &lt;&lt; (i + 1) &lt;&lt; ". " &lt;&lt; command_history_[i] &lt;&lt; std::endl;</w:t>
@@ -10424,6 +10591,7 @@
           <w:rFonts w:ascii="Courier New" w:hAnsi="Courier New" w:cs="Courier New"/>
           <w:sz w:val="24"/>
           <w:szCs w:val="24"/>
+          <w:lang w:val="en-US"/>
         </w:rPr>
         <w:br/>
         <w:t xml:space="preserve">            }</w:t>
@@ -10433,6 +10601,7 @@
           <w:rFonts w:ascii="Courier New" w:hAnsi="Courier New" w:cs="Courier New"/>
           <w:sz w:val="24"/>
           <w:szCs w:val="24"/>
+          <w:lang w:val="en-US"/>
         </w:rPr>
         <w:br/>
         <w:t xml:space="preserve">        }</w:t>
@@ -10442,14 +10611,16 @@
           <w:rFonts w:ascii="Courier New" w:hAnsi="Courier New" w:cs="Courier New"/>
           <w:sz w:val="24"/>
           <w:szCs w:val="24"/>
-        </w:rPr>
-        <w:br/>
-      </w:r>
-      <w:r>
-        <w:rPr>
-          <w:rFonts w:ascii="Courier New" w:hAnsi="Courier New" w:cs="Courier New"/>
-          <w:sz w:val="24"/>
-          <w:szCs w:val="24"/>
+          <w:lang w:val="en-US"/>
+        </w:rPr>
+        <w:br/>
+      </w:r>
+      <w:r>
+        <w:rPr>
+          <w:rFonts w:ascii="Courier New" w:hAnsi="Courier New" w:cs="Courier New"/>
+          <w:sz w:val="24"/>
+          <w:szCs w:val="24"/>
+          <w:lang w:val="en-US"/>
         </w:rPr>
         <w:br/>
         <w:t xml:space="preserve">        // Handle tree operation history display</w:t>
@@ -10459,6 +10630,7 @@
           <w:rFonts w:ascii="Courier New" w:hAnsi="Courier New" w:cs="Courier New"/>
           <w:sz w:val="24"/>
           <w:szCs w:val="24"/>
+          <w:lang w:val="en-US"/>
         </w:rPr>
         <w:br/>
         <w:t xml:space="preserve">        void handle_tree_history() {</w:t>
@@ -10468,6 +10640,7 @@
           <w:rFonts w:ascii="Courier New" w:hAnsi="Courier New" w:cs="Courier New"/>
           <w:sz w:val="24"/>
           <w:szCs w:val="24"/>
+          <w:lang w:val="en-US"/>
         </w:rPr>
         <w:br/>
         <w:t xml:space="preserve">            auto tree = get_current_tree();</w:t>
@@ -10477,6 +10650,7 @@
           <w:rFonts w:ascii="Courier New" w:hAnsi="Courier New" w:cs="Courier New"/>
           <w:sz w:val="24"/>
           <w:szCs w:val="24"/>
+          <w:lang w:val="en-US"/>
         </w:rPr>
         <w:br/>
         <w:t xml:space="preserve">            const auto&amp; history = tree-&gt;get_history();</w:t>
@@ -10486,14 +10660,16 @@
           <w:rFonts w:ascii="Courier New" w:hAnsi="Courier New" w:cs="Courier New"/>
           <w:sz w:val="24"/>
           <w:szCs w:val="24"/>
-        </w:rPr>
-        <w:br/>
-      </w:r>
-      <w:r>
-        <w:rPr>
-          <w:rFonts w:ascii="Courier New" w:hAnsi="Courier New" w:cs="Courier New"/>
-          <w:sz w:val="24"/>
-          <w:szCs w:val="24"/>
+          <w:lang w:val="en-US"/>
+        </w:rPr>
+        <w:br/>
+      </w:r>
+      <w:r>
+        <w:rPr>
+          <w:rFonts w:ascii="Courier New" w:hAnsi="Courier New" w:cs="Courier New"/>
+          <w:sz w:val="24"/>
+          <w:szCs w:val="24"/>
+          <w:lang w:val="en-US"/>
         </w:rPr>
         <w:br/>
         <w:t xml:space="preserve">            if (history.empty()) {</w:t>
@@ -10503,6 +10679,7 @@
           <w:rFonts w:ascii="Courier New" w:hAnsi="Courier New" w:cs="Courier New"/>
           <w:sz w:val="24"/>
           <w:szCs w:val="24"/>
+          <w:lang w:val="en-US"/>
         </w:rPr>
         <w:br/>
         <w:t xml:space="preserve">                println_colored("No operations performed on this tree!", Colors::YELLOW);</w:t>
@@ -10512,6 +10689,7 @@
           <w:rFonts w:ascii="Courier New" w:hAnsi="Courier New" w:cs="Courier New"/>
           <w:sz w:val="24"/>
           <w:szCs w:val="24"/>
+          <w:lang w:val="en-US"/>
         </w:rPr>
         <w:br/>
         <w:t xml:space="preserve">                return;</w:t>
@@ -10521,6 +10699,7 @@
           <w:rFonts w:ascii="Courier New" w:hAnsi="Courier New" w:cs="Courier New"/>
           <w:sz w:val="24"/>
           <w:szCs w:val="24"/>
+          <w:lang w:val="en-US"/>
         </w:rPr>
         <w:br/>
         <w:t xml:space="preserve">            }</w:t>
@@ -10530,14 +10709,16 @@
           <w:rFonts w:ascii="Courier New" w:hAnsi="Courier New" w:cs="Courier New"/>
           <w:sz w:val="24"/>
           <w:szCs w:val="24"/>
-        </w:rPr>
-        <w:br/>
-      </w:r>
-      <w:r>
-        <w:rPr>
-          <w:rFonts w:ascii="Courier New" w:hAnsi="Courier New" w:cs="Courier New"/>
-          <w:sz w:val="24"/>
-          <w:szCs w:val="24"/>
+          <w:lang w:val="en-US"/>
+        </w:rPr>
+        <w:br/>
+      </w:r>
+      <w:r>
+        <w:rPr>
+          <w:rFonts w:ascii="Courier New" w:hAnsi="Courier New" w:cs="Courier New"/>
+          <w:sz w:val="24"/>
+          <w:szCs w:val="24"/>
+          <w:lang w:val="en-US"/>
         </w:rPr>
         <w:lastRenderedPageBreak/>
         <w:br/>
@@ -10548,6 +10729,7 @@
           <w:rFonts w:ascii="Courier New" w:hAnsi="Courier New" w:cs="Courier New"/>
           <w:sz w:val="24"/>
           <w:szCs w:val="24"/>
+          <w:lang w:val="en-US"/>
         </w:rPr>
         <w:br/>
         <w:t xml:space="preserve">            for (size_t i = 0; i &lt; history.size(); ++i) {</w:t>
@@ -10557,6 +10739,7 @@
           <w:rFonts w:ascii="Courier New" w:hAnsi="Courier New" w:cs="Courier New"/>
           <w:sz w:val="24"/>
           <w:szCs w:val="24"/>
+          <w:lang w:val="en-US"/>
         </w:rPr>
         <w:br/>
         <w:t xml:space="preserve">                std::cout &lt;&lt; "  " &lt;&lt; std::setw(2) &lt;&lt; (i + 1) &lt;&lt; ". " &lt;&lt; history[i] &lt;&lt; std::endl;</w:t>
@@ -10566,6 +10749,7 @@
           <w:rFonts w:ascii="Courier New" w:hAnsi="Courier New" w:cs="Courier New"/>
           <w:sz w:val="24"/>
           <w:szCs w:val="24"/>
+          <w:lang w:val="en-US"/>
         </w:rPr>
         <w:br/>
         <w:t xml:space="preserve">            }</w:t>
@@ -10575,6 +10759,7 @@
           <w:rFonts w:ascii="Courier New" w:hAnsi="Courier New" w:cs="Courier New"/>
           <w:sz w:val="24"/>
           <w:szCs w:val="24"/>
+          <w:lang w:val="en-US"/>
         </w:rPr>
         <w:br/>
         <w:t xml:space="preserve">        }</w:t>
@@ -10584,14 +10769,16 @@
           <w:rFonts w:ascii="Courier New" w:hAnsi="Courier New" w:cs="Courier New"/>
           <w:sz w:val="24"/>
           <w:szCs w:val="24"/>
-        </w:rPr>
-        <w:br/>
-      </w:r>
-      <w:r>
-        <w:rPr>
-          <w:rFonts w:ascii="Courier New" w:hAnsi="Courier New" w:cs="Courier New"/>
-          <w:sz w:val="24"/>
-          <w:szCs w:val="24"/>
+          <w:lang w:val="en-US"/>
+        </w:rPr>
+        <w:br/>
+      </w:r>
+      <w:r>
+        <w:rPr>
+          <w:rFonts w:ascii="Courier New" w:hAnsi="Courier New" w:cs="Courier New"/>
+          <w:sz w:val="24"/>
+          <w:szCs w:val="24"/>
+          <w:lang w:val="en-US"/>
         </w:rPr>
         <w:br/>
         <w:t xml:space="preserve">        // Handle color output toggle</w:t>
@@ -10601,6 +10788,7 @@
           <w:rFonts w:ascii="Courier New" w:hAnsi="Courier New" w:cs="Courier New"/>
           <w:sz w:val="24"/>
           <w:szCs w:val="24"/>
+          <w:lang w:val="en-US"/>
         </w:rPr>
         <w:br/>
         <w:t xml:space="preserve">        void handle_colors() {</w:t>
@@ -10610,6 +10798,7 @@
           <w:rFonts w:ascii="Courier New" w:hAnsi="Courier New" w:cs="Courier New"/>
           <w:sz w:val="24"/>
           <w:szCs w:val="24"/>
+          <w:lang w:val="en-US"/>
         </w:rPr>
         <w:br/>
         <w:t xml:space="preserve">            show_colors_ = !show_colors_;</w:t>
@@ -10619,6 +10808,7 @@
           <w:rFonts w:ascii="Courier New" w:hAnsi="Courier New" w:cs="Courier New"/>
           <w:sz w:val="24"/>
           <w:szCs w:val="24"/>
+          <w:lang w:val="en-US"/>
         </w:rPr>
         <w:br/>
         <w:t xml:space="preserve">            const std::string status = show_colors_ ? "enabled" : "disabled";</w:t>
@@ -10628,6 +10818,7 @@
           <w:rFonts w:ascii="Courier New" w:hAnsi="Courier New" w:cs="Courier New"/>
           <w:sz w:val="24"/>
           <w:szCs w:val="24"/>
+          <w:lang w:val="en-US"/>
         </w:rPr>
         <w:br/>
         <w:t xml:space="preserve">            println_colored("Colors " + status, Colors::GREEN);</w:t>
@@ -10637,6 +10828,7 @@
           <w:rFonts w:ascii="Courier New" w:hAnsi="Courier New" w:cs="Courier New"/>
           <w:sz w:val="24"/>
           <w:szCs w:val="24"/>
+          <w:lang w:val="en-US"/>
         </w:rPr>
         <w:br/>
         <w:t xml:space="preserve">        }</w:t>
@@ -10646,14 +10838,16 @@
           <w:rFonts w:ascii="Courier New" w:hAnsi="Courier New" w:cs="Courier New"/>
           <w:sz w:val="24"/>
           <w:szCs w:val="24"/>
-        </w:rPr>
-        <w:br/>
-      </w:r>
-      <w:r>
-        <w:rPr>
-          <w:rFonts w:ascii="Courier New" w:hAnsi="Courier New" w:cs="Courier New"/>
-          <w:sz w:val="24"/>
-          <w:szCs w:val="24"/>
+          <w:lang w:val="en-US"/>
+        </w:rPr>
+        <w:br/>
+      </w:r>
+      <w:r>
+        <w:rPr>
+          <w:rFonts w:ascii="Courier New" w:hAnsi="Courier New" w:cs="Courier New"/>
+          <w:sz w:val="24"/>
+          <w:szCs w:val="24"/>
+          <w:lang w:val="en-US"/>
         </w:rPr>
         <w:br/>
         <w:t xml:space="preserve">        // Handle tree removal</w:t>
@@ -10663,6 +10857,7 @@
           <w:rFonts w:ascii="Courier New" w:hAnsi="Courier New" w:cs="Courier New"/>
           <w:sz w:val="24"/>
           <w:szCs w:val="24"/>
+          <w:lang w:val="en-US"/>
         </w:rPr>
         <w:br/>
         <w:t xml:space="preserve">        void handle_remove(const std::string &amp;name) {</w:t>
@@ -10672,6 +10867,7 @@
           <w:rFonts w:ascii="Courier New" w:hAnsi="Courier New" w:cs="Courier New"/>
           <w:sz w:val="24"/>
           <w:szCs w:val="24"/>
+          <w:lang w:val="en-US"/>
         </w:rPr>
         <w:br/>
         <w:t xml:space="preserve">            if (trees_.count(name)) {</w:t>
@@ -10681,6 +10877,7 @@
           <w:rFonts w:ascii="Courier New" w:hAnsi="Courier New" w:cs="Courier New"/>
           <w:sz w:val="24"/>
           <w:szCs w:val="24"/>
+          <w:lang w:val="en-US"/>
         </w:rPr>
         <w:br/>
         <w:t xml:space="preserve">                if (current_tree_ == name) {</w:t>
@@ -10690,6 +10887,7 @@
           <w:rFonts w:ascii="Courier New" w:hAnsi="Courier New" w:cs="Courier New"/>
           <w:sz w:val="24"/>
           <w:szCs w:val="24"/>
+          <w:lang w:val="en-US"/>
         </w:rPr>
         <w:br/>
         <w:t xml:space="preserve">                    current_tree_.clear();</w:t>
@@ -10699,6 +10897,7 @@
           <w:rFonts w:ascii="Courier New" w:hAnsi="Courier New" w:cs="Courier New"/>
           <w:sz w:val="24"/>
           <w:szCs w:val="24"/>
+          <w:lang w:val="en-US"/>
         </w:rPr>
         <w:br/>
         <w:t xml:space="preserve">                }</w:t>
@@ -10708,6 +10907,7 @@
           <w:rFonts w:ascii="Courier New" w:hAnsi="Courier New" w:cs="Courier New"/>
           <w:sz w:val="24"/>
           <w:szCs w:val="24"/>
+          <w:lang w:val="en-US"/>
         </w:rPr>
         <w:br/>
         <w:t xml:space="preserve">                trees_.erase(name);</w:t>
@@ -10717,6 +10917,7 @@
           <w:rFonts w:ascii="Courier New" w:hAnsi="Courier New" w:cs="Courier New"/>
           <w:sz w:val="24"/>
           <w:szCs w:val="24"/>
+          <w:lang w:val="en-US"/>
         </w:rPr>
         <w:br/>
         <w:t xml:space="preserve">                println_colored("</w:t>
@@ -10726,6 +10927,7 @@
           <w:rFonts w:ascii="Segoe UI Symbol" w:hAnsi="Segoe UI Symbol" w:cs="Segoe UI Symbol"/>
           <w:sz w:val="24"/>
           <w:szCs w:val="24"/>
+          <w:lang w:val="en-US"/>
         </w:rPr>
         <w:t>✓</w:t>
       </w:r>
@@ -10734,6 +10936,7 @@
           <w:rFonts w:ascii="Courier New" w:hAnsi="Courier New" w:cs="Courier New"/>
           <w:sz w:val="24"/>
           <w:szCs w:val="24"/>
+          <w:lang w:val="en-US"/>
         </w:rPr>
         <w:t xml:space="preserve"> Removed: " + name, Colors::GREEN);</w:t>
       </w:r>
@@ -10742,6 +10945,7 @@
           <w:rFonts w:ascii="Courier New" w:hAnsi="Courier New" w:cs="Courier New"/>
           <w:sz w:val="24"/>
           <w:szCs w:val="24"/>
+          <w:lang w:val="en-US"/>
         </w:rPr>
         <w:br/>
         <w:t xml:space="preserve">            } else {</w:t>
@@ -10751,6 +10955,7 @@
           <w:rFonts w:ascii="Courier New" w:hAnsi="Courier New" w:cs="Courier New"/>
           <w:sz w:val="24"/>
           <w:szCs w:val="24"/>
+          <w:lang w:val="en-US"/>
         </w:rPr>
         <w:br/>
         <w:t xml:space="preserve">                println_colored("Error: Tree '" + name + "' not found!", Colors::RED);</w:t>
@@ -10760,6 +10965,7 @@
           <w:rFonts w:ascii="Courier New" w:hAnsi="Courier New" w:cs="Courier New"/>
           <w:sz w:val="24"/>
           <w:szCs w:val="24"/>
+          <w:lang w:val="en-US"/>
         </w:rPr>
         <w:br/>
         <w:t xml:space="preserve">            }</w:t>
@@ -10769,6 +10975,7 @@
           <w:rFonts w:ascii="Courier New" w:hAnsi="Courier New" w:cs="Courier New"/>
           <w:sz w:val="24"/>
           <w:szCs w:val="24"/>
+          <w:lang w:val="en-US"/>
         </w:rPr>
         <w:br/>
         <w:t xml:space="preserve">        }</w:t>
@@ -10778,14 +10985,16 @@
           <w:rFonts w:ascii="Courier New" w:hAnsi="Courier New" w:cs="Courier New"/>
           <w:sz w:val="24"/>
           <w:szCs w:val="24"/>
-        </w:rPr>
-        <w:br/>
-      </w:r>
-      <w:r>
-        <w:rPr>
-          <w:rFonts w:ascii="Courier New" w:hAnsi="Courier New" w:cs="Courier New"/>
-          <w:sz w:val="24"/>
-          <w:szCs w:val="24"/>
+          <w:lang w:val="en-US"/>
+        </w:rPr>
+        <w:br/>
+      </w:r>
+      <w:r>
+        <w:rPr>
+          <w:rFonts w:ascii="Courier New" w:hAnsi="Courier New" w:cs="Courier New"/>
+          <w:sz w:val="24"/>
+          <w:szCs w:val="24"/>
+          <w:lang w:val="en-US"/>
         </w:rPr>
         <w:br/>
         <w:t xml:space="preserve">        // Handle help display</w:t>
@@ -10795,6 +11004,7 @@
           <w:rFonts w:ascii="Courier New" w:hAnsi="Courier New" w:cs="Courier New"/>
           <w:sz w:val="24"/>
           <w:szCs w:val="24"/>
+          <w:lang w:val="en-US"/>
         </w:rPr>
         <w:br/>
         <w:t xml:space="preserve">        void handle_help() {</w:t>
@@ -10804,6 +11014,7 @@
           <w:rFonts w:ascii="Courier New" w:hAnsi="Courier New" w:cs="Courier New"/>
           <w:sz w:val="24"/>
           <w:szCs w:val="24"/>
+          <w:lang w:val="en-US"/>
         </w:rPr>
         <w:br/>
         <w:t xml:space="preserve">            println_colored("\n" + Colors::BOLD + "=== Binary Tree Playground Commands ===" + Colors::RESET, Colors::CYAN);</w:t>
@@ -10813,6 +11024,7 @@
           <w:rFonts w:ascii="Courier New" w:hAnsi="Courier New" w:cs="Courier New"/>
           <w:sz w:val="24"/>
           <w:szCs w:val="24"/>
+          <w:lang w:val="en-US"/>
         </w:rPr>
         <w:br/>
         <w:t xml:space="preserve">            std::cout &lt;&lt; Colors::BOLD &lt;&lt; "Tree Management:" &lt;&lt; </w:t>
@@ -10822,6 +11034,7 @@
           <w:rFonts w:ascii="Courier New" w:hAnsi="Courier New" w:cs="Courier New"/>
           <w:sz w:val="24"/>
           <w:szCs w:val="24"/>
+          <w:lang w:val="en-US"/>
         </w:rPr>
         <w:lastRenderedPageBreak/>
         <w:t>Colors::RESET &lt;&lt; std::endl;</w:t>
@@ -10831,6 +11044,7 @@
           <w:rFonts w:ascii="Courier New" w:hAnsi="Courier New" w:cs="Courier New"/>
           <w:sz w:val="24"/>
           <w:szCs w:val="24"/>
+          <w:lang w:val="en-US"/>
         </w:rPr>
         <w:br/>
         <w:t xml:space="preserve">            std::cout &lt;&lt; "  create [name]           - Create new tree (auto-name if omitted)" &lt;&lt; std::endl;</w:t>
@@ -10840,6 +11054,7 @@
           <w:rFonts w:ascii="Courier New" w:hAnsi="Courier New" w:cs="Courier New"/>
           <w:sz w:val="24"/>
           <w:szCs w:val="24"/>
+          <w:lang w:val="en-US"/>
         </w:rPr>
         <w:br/>
         <w:t xml:space="preserve">            std::cout &lt;&lt; "  use &lt;name&gt;              - Switch to tree" &lt;&lt; std::endl;</w:t>
@@ -10849,6 +11064,7 @@
           <w:rFonts w:ascii="Courier New" w:hAnsi="Courier New" w:cs="Courier New"/>
           <w:sz w:val="24"/>
           <w:szCs w:val="24"/>
+          <w:lang w:val="en-US"/>
         </w:rPr>
         <w:br/>
         <w:t xml:space="preserve">            std::cout &lt;&lt; "  remove &lt;name&gt;           - Remove tree" &lt;&lt; std::endl;</w:t>
@@ -10858,6 +11074,7 @@
           <w:rFonts w:ascii="Courier New" w:hAnsi="Courier New" w:cs="Courier New"/>
           <w:sz w:val="24"/>
           <w:szCs w:val="24"/>
+          <w:lang w:val="en-US"/>
         </w:rPr>
         <w:br/>
         <w:t xml:space="preserve">            std::cout &lt;&lt; "  list                    - List all trees" &lt;&lt; std::endl;</w:t>
@@ -10867,14 +11084,16 @@
           <w:rFonts w:ascii="Courier New" w:hAnsi="Courier New" w:cs="Courier New"/>
           <w:sz w:val="24"/>
           <w:szCs w:val="24"/>
-        </w:rPr>
-        <w:br/>
-      </w:r>
-      <w:r>
-        <w:rPr>
-          <w:rFonts w:ascii="Courier New" w:hAnsi="Courier New" w:cs="Courier New"/>
-          <w:sz w:val="24"/>
-          <w:szCs w:val="24"/>
+          <w:lang w:val="en-US"/>
+        </w:rPr>
+        <w:br/>
+      </w:r>
+      <w:r>
+        <w:rPr>
+          <w:rFonts w:ascii="Courier New" w:hAnsi="Courier New" w:cs="Courier New"/>
+          <w:sz w:val="24"/>
+          <w:szCs w:val="24"/>
+          <w:lang w:val="en-US"/>
         </w:rPr>
         <w:br/>
         <w:t xml:space="preserve">            std::cout &lt;&lt; Colors::BOLD &lt;&lt; "\nTree Operations:" &lt;&lt; Colors::RESET &lt;&lt; std::endl;</w:t>
@@ -10884,6 +11103,7 @@
           <w:rFonts w:ascii="Courier New" w:hAnsi="Courier New" w:cs="Courier New"/>
           <w:sz w:val="24"/>
           <w:szCs w:val="24"/>
+          <w:lang w:val="en-US"/>
         </w:rPr>
         <w:br/>
         <w:t xml:space="preserve">            std::cout &lt;&lt; "  insert &lt;value&gt;          - Insert value into current tree" &lt;&lt; std::endl;</w:t>
@@ -10893,6 +11113,7 @@
           <w:rFonts w:ascii="Courier New" w:hAnsi="Courier New" w:cs="Courier New"/>
           <w:sz w:val="24"/>
           <w:szCs w:val="24"/>
+          <w:lang w:val="en-US"/>
         </w:rPr>
         <w:br/>
         <w:t xml:space="preserve">            std::cout &lt;&lt; "  search &lt;value&gt;          - Search for value" &lt;&lt; std::endl;</w:t>
@@ -10902,6 +11123,7 @@
           <w:rFonts w:ascii="Courier New" w:hAnsi="Courier New" w:cs="Courier New"/>
           <w:sz w:val="24"/>
           <w:szCs w:val="24"/>
+          <w:lang w:val="en-US"/>
         </w:rPr>
         <w:br/>
         <w:t xml:space="preserve">            std::cout &lt;&lt; "  count &lt;value&gt;           - Count occurrences of value" &lt;&lt; std::endl;</w:t>
@@ -10911,6 +11133,7 @@
           <w:rFonts w:ascii="Courier New" w:hAnsi="Courier New" w:cs="Courier New"/>
           <w:sz w:val="24"/>
           <w:szCs w:val="24"/>
+          <w:lang w:val="en-US"/>
         </w:rPr>
         <w:br/>
         <w:t xml:space="preserve">            std::cout &lt;&lt; "  path &lt;value&gt;            - Show path to value" &lt;&lt; std::endl;</w:t>
@@ -10920,6 +11143,7 @@
           <w:rFonts w:ascii="Courier New" w:hAnsi="Courier New" w:cs="Courier New"/>
           <w:sz w:val="24"/>
           <w:szCs w:val="24"/>
+          <w:lang w:val="en-US"/>
         </w:rPr>
         <w:br/>
         <w:t xml:space="preserve">            std::cout &lt;&lt; "  clear                   - Clear current tree" &lt;&lt; std::endl;</w:t>
@@ -10929,14 +11153,16 @@
           <w:rFonts w:ascii="Courier New" w:hAnsi="Courier New" w:cs="Courier New"/>
           <w:sz w:val="24"/>
           <w:szCs w:val="24"/>
-        </w:rPr>
-        <w:br/>
-      </w:r>
-      <w:r>
-        <w:rPr>
-          <w:rFonts w:ascii="Courier New" w:hAnsi="Courier New" w:cs="Courier New"/>
-          <w:sz w:val="24"/>
-          <w:szCs w:val="24"/>
+          <w:lang w:val="en-US"/>
+        </w:rPr>
+        <w:br/>
+      </w:r>
+      <w:r>
+        <w:rPr>
+          <w:rFonts w:ascii="Courier New" w:hAnsi="Courier New" w:cs="Courier New"/>
+          <w:sz w:val="24"/>
+          <w:szCs w:val="24"/>
+          <w:lang w:val="en-US"/>
         </w:rPr>
         <w:br/>
         <w:t xml:space="preserve">            std::cout &lt;&lt; Colors::BOLD &lt;&lt; "\nTree Analysis:" &lt;&lt; Colors::RESET &lt;&lt; std::endl;</w:t>
@@ -10946,6 +11172,7 @@
           <w:rFonts w:ascii="Courier New" w:hAnsi="Courier New" w:cs="Courier New"/>
           <w:sz w:val="24"/>
           <w:szCs w:val="24"/>
+          <w:lang w:val="en-US"/>
         </w:rPr>
         <w:br/>
         <w:t xml:space="preserve">            std::cout &lt;&lt; "  levels                  - Print min and max levels of subtree" &lt;&lt; std::endl;</w:t>
@@ -10955,6 +11182,7 @@
           <w:rFonts w:ascii="Courier New" w:hAnsi="Courier New" w:cs="Courier New"/>
           <w:sz w:val="24"/>
           <w:szCs w:val="24"/>
+          <w:lang w:val="en-US"/>
         </w:rPr>
         <w:br/>
         <w:t xml:space="preserve">            std::cout &lt;&lt; "  inorder                 - Inorder traversal" &lt;&lt; std::endl;</w:t>
@@ -10964,6 +11192,7 @@
           <w:rFonts w:ascii="Courier New" w:hAnsi="Courier New" w:cs="Courier New"/>
           <w:sz w:val="24"/>
           <w:szCs w:val="24"/>
+          <w:lang w:val="en-US"/>
         </w:rPr>
         <w:br/>
         <w:t xml:space="preserve">            std::cout &lt;&lt; "  preorder                - Preorder traversal" &lt;&lt; std::endl;</w:t>
@@ -10973,6 +11202,7 @@
           <w:rFonts w:ascii="Courier New" w:hAnsi="Courier New" w:cs="Courier New"/>
           <w:sz w:val="24"/>
           <w:szCs w:val="24"/>
+          <w:lang w:val="en-US"/>
         </w:rPr>
         <w:br/>
         <w:t xml:space="preserve">            std::cout &lt;&lt; "  print                   - Print tree structure" &lt;&lt; std::endl;</w:t>
@@ -10982,6 +11212,7 @@
           <w:rFonts w:ascii="Courier New" w:hAnsi="Courier New" w:cs="Courier New"/>
           <w:sz w:val="24"/>
           <w:szCs w:val="24"/>
+          <w:lang w:val="en-US"/>
         </w:rPr>
         <w:br/>
         <w:t xml:space="preserve">            std::cout &lt;&lt; "  size                    - Get tree size" &lt;&lt; std::endl;</w:t>
@@ -10991,6 +11222,7 @@
           <w:rFonts w:ascii="Courier New" w:hAnsi="Courier New" w:cs="Courier New"/>
           <w:sz w:val="24"/>
           <w:szCs w:val="24"/>
+          <w:lang w:val="en-US"/>
         </w:rPr>
         <w:br/>
         <w:t xml:space="preserve">            std::cout &lt;&lt; "  stats                   - Show tree statistics" &lt;&lt; std::endl;</w:t>
@@ -11000,14 +11232,16 @@
           <w:rFonts w:ascii="Courier New" w:hAnsi="Courier New" w:cs="Courier New"/>
           <w:sz w:val="24"/>
           <w:szCs w:val="24"/>
-        </w:rPr>
-        <w:br/>
-      </w:r>
-      <w:r>
-        <w:rPr>
-          <w:rFonts w:ascii="Courier New" w:hAnsi="Courier New" w:cs="Courier New"/>
-          <w:sz w:val="24"/>
-          <w:szCs w:val="24"/>
+          <w:lang w:val="en-US"/>
+        </w:rPr>
+        <w:br/>
+      </w:r>
+      <w:r>
+        <w:rPr>
+          <w:rFonts w:ascii="Courier New" w:hAnsi="Courier New" w:cs="Courier New"/>
+          <w:sz w:val="24"/>
+          <w:szCs w:val="24"/>
+          <w:lang w:val="en-US"/>
         </w:rPr>
         <w:lastRenderedPageBreak/>
         <w:t xml:space="preserve">            std::cout &lt;&lt; "  empty                   - Check if current tree is empty" &lt;&lt; std::endl;</w:t>
@@ -11017,14 +11251,16 @@
           <w:rFonts w:ascii="Courier New" w:hAnsi="Courier New" w:cs="Courier New"/>
           <w:sz w:val="24"/>
           <w:szCs w:val="24"/>
-        </w:rPr>
-        <w:br/>
-      </w:r>
-      <w:r>
-        <w:rPr>
-          <w:rFonts w:ascii="Courier New" w:hAnsi="Courier New" w:cs="Courier New"/>
-          <w:sz w:val="24"/>
-          <w:szCs w:val="24"/>
+          <w:lang w:val="en-US"/>
+        </w:rPr>
+        <w:br/>
+      </w:r>
+      <w:r>
+        <w:rPr>
+          <w:rFonts w:ascii="Courier New" w:hAnsi="Courier New" w:cs="Courier New"/>
+          <w:sz w:val="24"/>
+          <w:szCs w:val="24"/>
+          <w:lang w:val="en-US"/>
         </w:rPr>
         <w:br/>
         <w:t xml:space="preserve">            std::cout &lt;&lt; Colors::BOLD &lt;&lt; "\nHistory &amp; Settings:" &lt;&lt; Colors::RESET &lt;&lt; std::endl;</w:t>
@@ -11034,6 +11270,7 @@
           <w:rFonts w:ascii="Courier New" w:hAnsi="Courier New" w:cs="Courier New"/>
           <w:sz w:val="24"/>
           <w:szCs w:val="24"/>
+          <w:lang w:val="en-US"/>
         </w:rPr>
         <w:br/>
         <w:t xml:space="preserve">            std::cout &lt;&lt; "  history                 - Show command history" &lt;&lt; std::endl;</w:t>
@@ -11043,6 +11280,7 @@
           <w:rFonts w:ascii="Courier New" w:hAnsi="Courier New" w:cs="Courier New"/>
           <w:sz w:val="24"/>
           <w:szCs w:val="24"/>
+          <w:lang w:val="en-US"/>
         </w:rPr>
         <w:br/>
         <w:t xml:space="preserve">            std::cout &lt;&lt; "  treehistory             - Show tree operation history" &lt;&lt; std::endl;</w:t>
@@ -11052,6 +11290,7 @@
           <w:rFonts w:ascii="Courier New" w:hAnsi="Courier New" w:cs="Courier New"/>
           <w:sz w:val="24"/>
           <w:szCs w:val="24"/>
+          <w:lang w:val="en-US"/>
         </w:rPr>
         <w:br/>
         <w:t xml:space="preserve">            std::cout &lt;&lt; "  colors                  - Toggle color output" &lt;&lt; std::endl;</w:t>
@@ -11061,6 +11300,7 @@
           <w:rFonts w:ascii="Courier New" w:hAnsi="Courier New" w:cs="Courier New"/>
           <w:sz w:val="24"/>
           <w:szCs w:val="24"/>
+          <w:lang w:val="en-US"/>
         </w:rPr>
         <w:br/>
         <w:t xml:space="preserve">            std::cout &lt;&lt; "  help, ?                 - Show this help" &lt;&lt; std::endl;</w:t>
@@ -11070,6 +11310,7 @@
           <w:rFonts w:ascii="Courier New" w:hAnsi="Courier New" w:cs="Courier New"/>
           <w:sz w:val="24"/>
           <w:szCs w:val="24"/>
+          <w:lang w:val="en-US"/>
         </w:rPr>
         <w:br/>
         <w:t xml:space="preserve">            std::cout &lt;&lt; "  exit, quit              - Exit playground" &lt;&lt; std::endl;</w:t>
@@ -11079,14 +11320,16 @@
           <w:rFonts w:ascii="Courier New" w:hAnsi="Courier New" w:cs="Courier New"/>
           <w:sz w:val="24"/>
           <w:szCs w:val="24"/>
-        </w:rPr>
-        <w:br/>
-      </w:r>
-      <w:r>
-        <w:rPr>
-          <w:rFonts w:ascii="Courier New" w:hAnsi="Courier New" w:cs="Courier New"/>
-          <w:sz w:val="24"/>
-          <w:szCs w:val="24"/>
+          <w:lang w:val="en-US"/>
+        </w:rPr>
+        <w:br/>
+      </w:r>
+      <w:r>
+        <w:rPr>
+          <w:rFonts w:ascii="Courier New" w:hAnsi="Courier New" w:cs="Courier New"/>
+          <w:sz w:val="24"/>
+          <w:szCs w:val="24"/>
+          <w:lang w:val="en-US"/>
         </w:rPr>
         <w:br/>
         <w:t xml:space="preserve">            std::cout &lt;&lt; Colors::BOLD &lt;&lt; "\nExamples:" &lt;&lt; Colors::RESET &lt;&lt; std::endl;</w:t>
@@ -11096,6 +11339,7 @@
           <w:rFonts w:ascii="Courier New" w:hAnsi="Courier New" w:cs="Courier New"/>
           <w:sz w:val="24"/>
           <w:szCs w:val="24"/>
+          <w:lang w:val="en-US"/>
         </w:rPr>
         <w:br/>
         <w:t xml:space="preserve">            std::cout &lt;&lt; "  create mytree           " &lt;&lt; Colors::YELLOW &lt;&lt; "# Create tree named 'mytree'" &lt;&lt; Colors::RESET &lt;&lt; std::endl;</w:t>
@@ -11105,6 +11349,7 @@
           <w:rFonts w:ascii="Courier New" w:hAnsi="Courier New" w:cs="Courier New"/>
           <w:sz w:val="24"/>
           <w:szCs w:val="24"/>
+          <w:lang w:val="en-US"/>
         </w:rPr>
         <w:br/>
         <w:t xml:space="preserve">            std::cout &lt;&lt; "  insert 50 1             " &lt;&lt; Colors::YELLOW &lt;&lt; "# Insert value 50 with repeat" &lt;&lt; Colors::RESET &lt;&lt; std::endl;</w:t>
@@ -11114,6 +11359,7 @@
           <w:rFonts w:ascii="Courier New" w:hAnsi="Courier New" w:cs="Courier New"/>
           <w:sz w:val="24"/>
           <w:szCs w:val="24"/>
+          <w:lang w:val="en-US"/>
         </w:rPr>
         <w:br/>
         <w:t xml:space="preserve">            std::cout &lt;&lt; "  stats                   " &lt;&lt; Colors::YELLOW &lt;&lt; "# Show tree statistics" &lt;&lt; Colors::RESET &lt;&lt; std::endl;</w:t>
@@ -11123,6 +11369,7 @@
           <w:rFonts w:ascii="Courier New" w:hAnsi="Courier New" w:cs="Courier New"/>
           <w:sz w:val="24"/>
           <w:szCs w:val="24"/>
+          <w:lang w:val="en-US"/>
         </w:rPr>
         <w:br/>
         <w:t xml:space="preserve">            std::cout &lt;&lt; Colors::BOLD &lt;&lt; "========================================" &lt;&lt; Colors::RESET &lt;&lt; std::endl;</w:t>
@@ -11132,6 +11379,7 @@
           <w:rFonts w:ascii="Courier New" w:hAnsi="Courier New" w:cs="Courier New"/>
           <w:sz w:val="24"/>
           <w:szCs w:val="24"/>
+          <w:lang w:val="en-US"/>
         </w:rPr>
         <w:br/>
         <w:t xml:space="preserve">        }</w:t>
@@ -11141,14 +11389,16 @@
           <w:rFonts w:ascii="Courier New" w:hAnsi="Courier New" w:cs="Courier New"/>
           <w:sz w:val="24"/>
           <w:szCs w:val="24"/>
-        </w:rPr>
-        <w:br/>
-      </w:r>
-      <w:r>
-        <w:rPr>
-          <w:rFonts w:ascii="Courier New" w:hAnsi="Courier New" w:cs="Courier New"/>
-          <w:sz w:val="24"/>
-          <w:szCs w:val="24"/>
+          <w:lang w:val="en-US"/>
+        </w:rPr>
+        <w:br/>
+      </w:r>
+      <w:r>
+        <w:rPr>
+          <w:rFonts w:ascii="Courier New" w:hAnsi="Courier New" w:cs="Courier New"/>
+          <w:sz w:val="24"/>
+          <w:szCs w:val="24"/>
+          <w:lang w:val="en-US"/>
         </w:rPr>
         <w:br/>
         <w:t xml:space="preserve">        // Add command to history with size limit</w:t>
@@ -11158,6 +11408,7 @@
           <w:rFonts w:ascii="Courier New" w:hAnsi="Courier New" w:cs="Courier New"/>
           <w:sz w:val="24"/>
           <w:szCs w:val="24"/>
+          <w:lang w:val="en-US"/>
         </w:rPr>
         <w:br/>
         <w:t xml:space="preserve">        void add_to_history(const std::string&amp; command) {</w:t>
@@ -11167,6 +11418,7 @@
           <w:rFonts w:ascii="Courier New" w:hAnsi="Courier New" w:cs="Courier New"/>
           <w:sz w:val="24"/>
           <w:szCs w:val="24"/>
+          <w:lang w:val="en-US"/>
         </w:rPr>
         <w:br/>
         <w:t xml:space="preserve">            command_history_.push_back(command);</w:t>
@@ -11176,6 +11428,7 @@
           <w:rFonts w:ascii="Courier New" w:hAnsi="Courier New" w:cs="Courier New"/>
           <w:sz w:val="24"/>
           <w:szCs w:val="24"/>
+          <w:lang w:val="en-US"/>
         </w:rPr>
         <w:br/>
         <w:t xml:space="preserve">            if (command_history_.size() &gt; 20) {</w:t>
@@ -11185,6 +11438,7 @@
           <w:rFonts w:ascii="Courier New" w:hAnsi="Courier New" w:cs="Courier New"/>
           <w:sz w:val="24"/>
           <w:szCs w:val="24"/>
+          <w:lang w:val="en-US"/>
         </w:rPr>
         <w:br/>
         <w:t xml:space="preserve">                command_history_.erase(command_history_.begin());</w:t>
@@ -11194,6 +11448,7 @@
           <w:rFonts w:ascii="Courier New" w:hAnsi="Courier New" w:cs="Courier New"/>
           <w:sz w:val="24"/>
           <w:szCs w:val="24"/>
+          <w:lang w:val="en-US"/>
         </w:rPr>
         <w:br/>
         <w:t xml:space="preserve">            }</w:t>
@@ -11203,6 +11458,7 @@
           <w:rFonts w:ascii="Courier New" w:hAnsi="Courier New" w:cs="Courier New"/>
           <w:sz w:val="24"/>
           <w:szCs w:val="24"/>
+          <w:lang w:val="en-US"/>
         </w:rPr>
         <w:br/>
         <w:t xml:space="preserve">        }</w:t>
@@ -11212,22 +11468,25 @@
           <w:rFonts w:ascii="Courier New" w:hAnsi="Courier New" w:cs="Courier New"/>
           <w:sz w:val="24"/>
           <w:szCs w:val="24"/>
-        </w:rPr>
-        <w:br/>
-      </w:r>
-      <w:r>
-        <w:rPr>
-          <w:rFonts w:ascii="Courier New" w:hAnsi="Courier New" w:cs="Courier New"/>
-          <w:sz w:val="24"/>
-          <w:szCs w:val="24"/>
-        </w:rPr>
-        <w:br/>
-      </w:r>
-      <w:r>
-        <w:rPr>
-          <w:rFonts w:ascii="Courier New" w:hAnsi="Courier New" w:cs="Courier New"/>
-          <w:sz w:val="24"/>
-          <w:szCs w:val="24"/>
+          <w:lang w:val="en-US"/>
+        </w:rPr>
+        <w:br/>
+      </w:r>
+      <w:r>
+        <w:rPr>
+          <w:rFonts w:ascii="Courier New" w:hAnsi="Courier New" w:cs="Courier New"/>
+          <w:sz w:val="24"/>
+          <w:szCs w:val="24"/>
+          <w:lang w:val="en-US"/>
+        </w:rPr>
+        <w:br/>
+      </w:r>
+      <w:r>
+        <w:rPr>
+          <w:rFonts w:ascii="Courier New" w:hAnsi="Courier New" w:cs="Courier New"/>
+          <w:sz w:val="24"/>
+          <w:szCs w:val="24"/>
+          <w:lang w:val="en-US"/>
         </w:rPr>
         <w:lastRenderedPageBreak/>
         <w:t xml:space="preserve">    public:</w:t>
@@ -11237,6 +11496,7 @@
           <w:rFonts w:ascii="Courier New" w:hAnsi="Courier New" w:cs="Courier New"/>
           <w:sz w:val="24"/>
           <w:szCs w:val="24"/>
+          <w:lang w:val="en-US"/>
         </w:rPr>
         <w:br/>
         <w:t xml:space="preserve">        BinaryTreePlaygroundManager() {</w:t>
@@ -11246,6 +11506,7 @@
           <w:rFonts w:ascii="Courier New" w:hAnsi="Courier New" w:cs="Courier New"/>
           <w:sz w:val="24"/>
           <w:szCs w:val="24"/>
+          <w:lang w:val="en-US"/>
         </w:rPr>
         <w:br/>
         <w:t xml:space="preserve">            initialize_commands();</w:t>
@@ -11255,6 +11516,7 @@
           <w:rFonts w:ascii="Courier New" w:hAnsi="Courier New" w:cs="Courier New"/>
           <w:sz w:val="24"/>
           <w:szCs w:val="24"/>
+          <w:lang w:val="en-US"/>
         </w:rPr>
         <w:br/>
         <w:t xml:space="preserve">        }</w:t>
@@ -11264,14 +11526,16 @@
           <w:rFonts w:ascii="Courier New" w:hAnsi="Courier New" w:cs="Courier New"/>
           <w:sz w:val="24"/>
           <w:szCs w:val="24"/>
-        </w:rPr>
-        <w:br/>
-      </w:r>
-      <w:r>
-        <w:rPr>
-          <w:rFonts w:ascii="Courier New" w:hAnsi="Courier New" w:cs="Courier New"/>
-          <w:sz w:val="24"/>
-          <w:szCs w:val="24"/>
+          <w:lang w:val="en-US"/>
+        </w:rPr>
+        <w:br/>
+      </w:r>
+      <w:r>
+        <w:rPr>
+          <w:rFonts w:ascii="Courier New" w:hAnsi="Courier New" w:cs="Courier New"/>
+          <w:sz w:val="24"/>
+          <w:szCs w:val="24"/>
+          <w:lang w:val="en-US"/>
         </w:rPr>
         <w:br/>
         <w:t xml:space="preserve">        // Main interactive loop</w:t>
@@ -11281,6 +11545,7 @@
           <w:rFonts w:ascii="Courier New" w:hAnsi="Courier New" w:cs="Courier New"/>
           <w:sz w:val="24"/>
           <w:szCs w:val="24"/>
+          <w:lang w:val="en-US"/>
         </w:rPr>
         <w:br/>
         <w:t xml:space="preserve">        void run() {</w:t>
@@ -11290,6 +11555,7 @@
           <w:rFonts w:ascii="Courier New" w:hAnsi="Courier New" w:cs="Courier New"/>
           <w:sz w:val="24"/>
           <w:szCs w:val="24"/>
+          <w:lang w:val="en-US"/>
         </w:rPr>
         <w:br/>
         <w:t xml:space="preserve">            println_colored("\n" + Colors::BOLD + "Binary Tree Playground" + Colors::RESET, Colors::GREEN);</w:t>
@@ -11299,6 +11565,7 @@
           <w:rFonts w:ascii="Courier New" w:hAnsi="Courier New" w:cs="Courier New"/>
           <w:sz w:val="24"/>
           <w:szCs w:val="24"/>
+          <w:lang w:val="en-US"/>
         </w:rPr>
         <w:br/>
         <w:t xml:space="preserve">            println_colored("Type 'help' for commands, 'exit' to quit", Colors::CYAN);</w:t>
@@ -11308,14 +11575,16 @@
           <w:rFonts w:ascii="Courier New" w:hAnsi="Courier New" w:cs="Courier New"/>
           <w:sz w:val="24"/>
           <w:szCs w:val="24"/>
-        </w:rPr>
-        <w:br/>
-      </w:r>
-      <w:r>
-        <w:rPr>
-          <w:rFonts w:ascii="Courier New" w:hAnsi="Courier New" w:cs="Courier New"/>
-          <w:sz w:val="24"/>
-          <w:szCs w:val="24"/>
+          <w:lang w:val="en-US"/>
+        </w:rPr>
+        <w:br/>
+      </w:r>
+      <w:r>
+        <w:rPr>
+          <w:rFonts w:ascii="Courier New" w:hAnsi="Courier New" w:cs="Courier New"/>
+          <w:sz w:val="24"/>
+          <w:szCs w:val="24"/>
+          <w:lang w:val="en-US"/>
         </w:rPr>
         <w:br/>
         <w:t xml:space="preserve">            std::string command;</w:t>
@@ -11325,6 +11594,7 @@
           <w:rFonts w:ascii="Courier New" w:hAnsi="Courier New" w:cs="Courier New"/>
           <w:sz w:val="24"/>
           <w:szCs w:val="24"/>
+          <w:lang w:val="en-US"/>
         </w:rPr>
         <w:br/>
         <w:t xml:space="preserve">            while (true) {</w:t>
@@ -11334,6 +11604,7 @@
           <w:rFonts w:ascii="Courier New" w:hAnsi="Courier New" w:cs="Courier New"/>
           <w:sz w:val="24"/>
           <w:szCs w:val="24"/>
+          <w:lang w:val="en-US"/>
         </w:rPr>
         <w:br/>
         <w:t xml:space="preserve">                // Display prompt with current tree context</w:t>
@@ -11343,6 +11614,7 @@
           <w:rFonts w:ascii="Courier New" w:hAnsi="Courier New" w:cs="Courier New"/>
           <w:sz w:val="24"/>
           <w:szCs w:val="24"/>
+          <w:lang w:val="en-US"/>
         </w:rPr>
         <w:br/>
         <w:t xml:space="preserve">                if (current_tree_.empty()) {</w:t>
@@ -11352,6 +11624,7 @@
           <w:rFonts w:ascii="Courier New" w:hAnsi="Courier New" w:cs="Courier New"/>
           <w:sz w:val="24"/>
           <w:szCs w:val="24"/>
+          <w:lang w:val="en-US"/>
         </w:rPr>
         <w:br/>
         <w:t xml:space="preserve">                    print_colored("bt-playground&gt; ", Colors::YELLOW);</w:t>
@@ -11361,6 +11634,7 @@
           <w:rFonts w:ascii="Courier New" w:hAnsi="Courier New" w:cs="Courier New"/>
           <w:sz w:val="24"/>
           <w:szCs w:val="24"/>
+          <w:lang w:val="en-US"/>
         </w:rPr>
         <w:br/>
         <w:t xml:space="preserve">                } else {</w:t>
@@ -11370,6 +11644,7 @@
           <w:rFonts w:ascii="Courier New" w:hAnsi="Courier New" w:cs="Courier New"/>
           <w:sz w:val="24"/>
           <w:szCs w:val="24"/>
+          <w:lang w:val="en-US"/>
         </w:rPr>
         <w:br/>
         <w:t xml:space="preserve">                    print_colored("bt[" + current_tree_ + "]&gt; ", Colors::GREEN);</w:t>
@@ -11379,6 +11654,7 @@
           <w:rFonts w:ascii="Courier New" w:hAnsi="Courier New" w:cs="Courier New"/>
           <w:sz w:val="24"/>
           <w:szCs w:val="24"/>
+          <w:lang w:val="en-US"/>
         </w:rPr>
         <w:br/>
         <w:t xml:space="preserve">                }</w:t>
@@ -11388,14 +11664,16 @@
           <w:rFonts w:ascii="Courier New" w:hAnsi="Courier New" w:cs="Courier New"/>
           <w:sz w:val="24"/>
           <w:szCs w:val="24"/>
-        </w:rPr>
-        <w:br/>
-      </w:r>
-      <w:r>
-        <w:rPr>
-          <w:rFonts w:ascii="Courier New" w:hAnsi="Courier New" w:cs="Courier New"/>
-          <w:sz w:val="24"/>
-          <w:szCs w:val="24"/>
+          <w:lang w:val="en-US"/>
+        </w:rPr>
+        <w:br/>
+      </w:r>
+      <w:r>
+        <w:rPr>
+          <w:rFonts w:ascii="Courier New" w:hAnsi="Courier New" w:cs="Courier New"/>
+          <w:sz w:val="24"/>
+          <w:szCs w:val="24"/>
+          <w:lang w:val="en-US"/>
         </w:rPr>
         <w:br/>
         <w:t xml:space="preserve">                if (!std::getline(std::cin, command)) break;</w:t>
@@ -11405,6 +11683,7 @@
           <w:rFonts w:ascii="Courier New" w:hAnsi="Courier New" w:cs="Courier New"/>
           <w:sz w:val="24"/>
           <w:szCs w:val="24"/>
+          <w:lang w:val="en-US"/>
         </w:rPr>
         <w:br/>
         <w:t xml:space="preserve">                if (command.empty()) continue;</w:t>
@@ -11414,14 +11693,16 @@
           <w:rFonts w:ascii="Courier New" w:hAnsi="Courier New" w:cs="Courier New"/>
           <w:sz w:val="24"/>
           <w:szCs w:val="24"/>
-        </w:rPr>
-        <w:br/>
-      </w:r>
-      <w:r>
-        <w:rPr>
-          <w:rFonts w:ascii="Courier New" w:hAnsi="Courier New" w:cs="Courier New"/>
-          <w:sz w:val="24"/>
-          <w:szCs w:val="24"/>
+          <w:lang w:val="en-US"/>
+        </w:rPr>
+        <w:br/>
+      </w:r>
+      <w:r>
+        <w:rPr>
+          <w:rFonts w:ascii="Courier New" w:hAnsi="Courier New" w:cs="Courier New"/>
+          <w:sz w:val="24"/>
+          <w:szCs w:val="24"/>
+          <w:lang w:val="en-US"/>
         </w:rPr>
         <w:br/>
         <w:t xml:space="preserve">                add_to_history(command);</w:t>
@@ -11431,14 +11712,16 @@
           <w:rFonts w:ascii="Courier New" w:hAnsi="Courier New" w:cs="Courier New"/>
           <w:sz w:val="24"/>
           <w:szCs w:val="24"/>
-        </w:rPr>
-        <w:br/>
-      </w:r>
-      <w:r>
-        <w:rPr>
-          <w:rFonts w:ascii="Courier New" w:hAnsi="Courier New" w:cs="Courier New"/>
-          <w:sz w:val="24"/>
-          <w:szCs w:val="24"/>
+          <w:lang w:val="en-US"/>
+        </w:rPr>
+        <w:br/>
+      </w:r>
+      <w:r>
+        <w:rPr>
+          <w:rFonts w:ascii="Courier New" w:hAnsi="Courier New" w:cs="Courier New"/>
+          <w:sz w:val="24"/>
+          <w:szCs w:val="24"/>
+          <w:lang w:val="en-US"/>
         </w:rPr>
         <w:br/>
         <w:t xml:space="preserve">                std::istringstream iss(command);</w:t>
@@ -11448,6 +11731,7 @@
           <w:rFonts w:ascii="Courier New" w:hAnsi="Courier New" w:cs="Courier New"/>
           <w:sz w:val="24"/>
           <w:szCs w:val="24"/>
+          <w:lang w:val="en-US"/>
         </w:rPr>
         <w:br/>
         <w:t xml:space="preserve">                std::string action;</w:t>
@@ -11457,6 +11741,7 @@
           <w:rFonts w:ascii="Courier New" w:hAnsi="Courier New" w:cs="Courier New"/>
           <w:sz w:val="24"/>
           <w:szCs w:val="24"/>
+          <w:lang w:val="en-US"/>
         </w:rPr>
         <w:br/>
         <w:t xml:space="preserve">                iss &gt;&gt; action;</w:t>
@@ -11466,14 +11751,16 @@
           <w:rFonts w:ascii="Courier New" w:hAnsi="Courier New" w:cs="Courier New"/>
           <w:sz w:val="24"/>
           <w:szCs w:val="24"/>
-        </w:rPr>
-        <w:br/>
-      </w:r>
-      <w:r>
-        <w:rPr>
-          <w:rFonts w:ascii="Courier New" w:hAnsi="Courier New" w:cs="Courier New"/>
-          <w:sz w:val="24"/>
-          <w:szCs w:val="24"/>
+          <w:lang w:val="en-US"/>
+        </w:rPr>
+        <w:br/>
+      </w:r>
+      <w:r>
+        <w:rPr>
+          <w:rFonts w:ascii="Courier New" w:hAnsi="Courier New" w:cs="Courier New"/>
+          <w:sz w:val="24"/>
+          <w:szCs w:val="24"/>
+          <w:lang w:val="en-US"/>
         </w:rPr>
         <w:br/>
         <w:t xml:space="preserve">                // Exit condition</w:t>
@@ -11483,6 +11770,7 @@
           <w:rFonts w:ascii="Courier New" w:hAnsi="Courier New" w:cs="Courier New"/>
           <w:sz w:val="24"/>
           <w:szCs w:val="24"/>
+          <w:lang w:val="en-US"/>
         </w:rPr>
         <w:br/>
         <w:t xml:space="preserve">                if (action == "exit" || action == "quit") {</w:t>
@@ -11492,6 +11780,7 @@
           <w:rFonts w:ascii="Courier New" w:hAnsi="Courier New" w:cs="Courier New"/>
           <w:sz w:val="24"/>
           <w:szCs w:val="24"/>
+          <w:lang w:val="en-US"/>
         </w:rPr>
         <w:br/>
         <w:t xml:space="preserve">                    println_colored("</w:t>
@@ -11509,6 +11798,7 @@
           <w:rFonts w:ascii="Courier New" w:hAnsi="Courier New" w:cs="Courier New"/>
           <w:sz w:val="24"/>
           <w:szCs w:val="24"/>
+          <w:lang w:val="en-US"/>
         </w:rPr>
         <w:t xml:space="preserve"> Exiting Binary Tree Playground...", Colors::GREEN);</w:t>
       </w:r>
@@ -11517,6 +11807,7 @@
           <w:rFonts w:ascii="Courier New" w:hAnsi="Courier New" w:cs="Courier New"/>
           <w:sz w:val="24"/>
           <w:szCs w:val="24"/>
+          <w:lang w:val="en-US"/>
         </w:rPr>
         <w:br/>
         <w:t xml:space="preserve">                    break;</w:t>
@@ -11526,14 +11817,16 @@
           <w:rFonts w:ascii="Courier New" w:hAnsi="Courier New" w:cs="Courier New"/>
           <w:sz w:val="24"/>
           <w:szCs w:val="24"/>
-        </w:rPr>
-        <w:br/>
-      </w:r>
-      <w:r>
-        <w:rPr>
-          <w:rFonts w:ascii="Courier New" w:hAnsi="Courier New" w:cs="Courier New"/>
-          <w:sz w:val="24"/>
-          <w:szCs w:val="24"/>
+          <w:lang w:val="en-US"/>
+        </w:rPr>
+        <w:br/>
+      </w:r>
+      <w:r>
+        <w:rPr>
+          <w:rFonts w:ascii="Courier New" w:hAnsi="Courier New" w:cs="Courier New"/>
+          <w:sz w:val="24"/>
+          <w:szCs w:val="24"/>
+          <w:lang w:val="en-US"/>
         </w:rPr>
         <w:lastRenderedPageBreak/>
         <w:t xml:space="preserve">                }</w:t>
@@ -11543,14 +11836,16 @@
           <w:rFonts w:ascii="Courier New" w:hAnsi="Courier New" w:cs="Courier New"/>
           <w:sz w:val="24"/>
           <w:szCs w:val="24"/>
-        </w:rPr>
-        <w:br/>
-      </w:r>
-      <w:r>
-        <w:rPr>
-          <w:rFonts w:ascii="Courier New" w:hAnsi="Courier New" w:cs="Courier New"/>
-          <w:sz w:val="24"/>
-          <w:szCs w:val="24"/>
+          <w:lang w:val="en-US"/>
+        </w:rPr>
+        <w:br/>
+      </w:r>
+      <w:r>
+        <w:rPr>
+          <w:rFonts w:ascii="Courier New" w:hAnsi="Courier New" w:cs="Courier New"/>
+          <w:sz w:val="24"/>
+          <w:szCs w:val="24"/>
+          <w:lang w:val="en-US"/>
         </w:rPr>
         <w:br/>
         <w:t xml:space="preserve">                try {</w:t>
@@ -11560,6 +11855,7 @@
           <w:rFonts w:ascii="Courier New" w:hAnsi="Courier New" w:cs="Courier New"/>
           <w:sz w:val="24"/>
           <w:szCs w:val="24"/>
+          <w:lang w:val="en-US"/>
         </w:rPr>
         <w:br/>
         <w:t xml:space="preserve">                    // Execute command if found</w:t>
@@ -11569,6 +11865,7 @@
           <w:rFonts w:ascii="Courier New" w:hAnsi="Courier New" w:cs="Courier New"/>
           <w:sz w:val="24"/>
           <w:szCs w:val="24"/>
+          <w:lang w:val="en-US"/>
         </w:rPr>
         <w:br/>
         <w:t xml:space="preserve">                    if (auto it = commands_.find(action); it != commands_.end()) {</w:t>
@@ -11578,6 +11875,7 @@
           <w:rFonts w:ascii="Courier New" w:hAnsi="Courier New" w:cs="Courier New"/>
           <w:sz w:val="24"/>
           <w:szCs w:val="24"/>
+          <w:lang w:val="en-US"/>
         </w:rPr>
         <w:br/>
         <w:t xml:space="preserve">                        it-&gt;second(iss);</w:t>
@@ -11587,6 +11885,7 @@
           <w:rFonts w:ascii="Courier New" w:hAnsi="Courier New" w:cs="Courier New"/>
           <w:sz w:val="24"/>
           <w:szCs w:val="24"/>
+          <w:lang w:val="en-US"/>
         </w:rPr>
         <w:br/>
         <w:t xml:space="preserve">                    } else {</w:t>
@@ -11596,6 +11895,7 @@
           <w:rFonts w:ascii="Courier New" w:hAnsi="Courier New" w:cs="Courier New"/>
           <w:sz w:val="24"/>
           <w:szCs w:val="24"/>
+          <w:lang w:val="en-US"/>
         </w:rPr>
         <w:br/>
         <w:t xml:space="preserve">                        println_colored("Unknown command: '" + action + "'. Type 'help' for available commands.", Colors::RED);</w:t>
@@ -11605,6 +11905,7 @@
           <w:rFonts w:ascii="Courier New" w:hAnsi="Courier New" w:cs="Courier New"/>
           <w:sz w:val="24"/>
           <w:szCs w:val="24"/>
+          <w:lang w:val="en-US"/>
         </w:rPr>
         <w:br/>
         <w:t xml:space="preserve">                    }</w:t>
@@ -11614,6 +11915,7 @@
           <w:rFonts w:ascii="Courier New" w:hAnsi="Courier New" w:cs="Courier New"/>
           <w:sz w:val="24"/>
           <w:szCs w:val="24"/>
+          <w:lang w:val="en-US"/>
         </w:rPr>
         <w:br/>
         <w:t xml:space="preserve">                } catch (const std::exception &amp;e) {</w:t>
@@ -11623,6 +11925,7 @@
           <w:rFonts w:ascii="Courier New" w:hAnsi="Courier New" w:cs="Courier New"/>
           <w:sz w:val="24"/>
           <w:szCs w:val="24"/>
+          <w:lang w:val="en-US"/>
         </w:rPr>
         <w:br/>
         <w:t xml:space="preserve">                    println_colored("Error: " + std::string(e.what()), Colors::RED);</w:t>
@@ -11632,6 +11935,7 @@
           <w:rFonts w:ascii="Courier New" w:hAnsi="Courier New" w:cs="Courier New"/>
           <w:sz w:val="24"/>
           <w:szCs w:val="24"/>
+          <w:lang w:val="en-US"/>
         </w:rPr>
         <w:br/>
         <w:t xml:space="preserve">                } catch (...) {</w:t>
@@ -11641,6 +11945,7 @@
           <w:rFonts w:ascii="Courier New" w:hAnsi="Courier New" w:cs="Courier New"/>
           <w:sz w:val="24"/>
           <w:szCs w:val="24"/>
+          <w:lang w:val="en-US"/>
         </w:rPr>
         <w:br/>
         <w:t xml:space="preserve">                    println_colored("Unknown error occurred", Colors::RED);</w:t>
@@ -11650,6 +11955,7 @@
           <w:rFonts w:ascii="Courier New" w:hAnsi="Courier New" w:cs="Courier New"/>
           <w:sz w:val="24"/>
           <w:szCs w:val="24"/>
+          <w:lang w:val="en-US"/>
         </w:rPr>
         <w:br/>
         <w:t xml:space="preserve">                }</w:t>
@@ -11659,6 +11965,7 @@
           <w:rFonts w:ascii="Courier New" w:hAnsi="Courier New" w:cs="Courier New"/>
           <w:sz w:val="24"/>
           <w:szCs w:val="24"/>
+          <w:lang w:val="en-US"/>
         </w:rPr>
         <w:br/>
         <w:t xml:space="preserve">            }</w:t>
@@ -11668,6 +11975,7 @@
           <w:rFonts w:ascii="Courier New" w:hAnsi="Courier New" w:cs="Courier New"/>
           <w:sz w:val="24"/>
           <w:szCs w:val="24"/>
+          <w:lang w:val="en-US"/>
         </w:rPr>
         <w:br/>
         <w:t xml:space="preserve">        }</w:t>
@@ -11677,6 +11985,7 @@
           <w:rFonts w:ascii="Courier New" w:hAnsi="Courier New" w:cs="Courier New"/>
           <w:sz w:val="24"/>
           <w:szCs w:val="24"/>
+          <w:lang w:val="en-US"/>
         </w:rPr>
         <w:br/>
         <w:t xml:space="preserve">    };</w:t>
@@ -11686,6 +11995,7 @@
           <w:rFonts w:ascii="Courier New" w:hAnsi="Courier New" w:cs="Courier New"/>
           <w:sz w:val="24"/>
           <w:szCs w:val="24"/>
+          <w:lang w:val="en-US"/>
         </w:rPr>
         <w:br/>
         <w:t>}</w:t>
@@ -11695,14 +12005,16 @@
           <w:rFonts w:ascii="Courier New" w:hAnsi="Courier New" w:cs="Courier New"/>
           <w:sz w:val="24"/>
           <w:szCs w:val="24"/>
-        </w:rPr>
-        <w:br/>
-      </w:r>
-      <w:r>
-        <w:rPr>
-          <w:rFonts w:ascii="Courier New" w:hAnsi="Courier New" w:cs="Courier New"/>
-          <w:sz w:val="24"/>
-          <w:szCs w:val="24"/>
+          <w:lang w:val="en-US"/>
+        </w:rPr>
+        <w:br/>
+      </w:r>
+      <w:r>
+        <w:rPr>
+          <w:rFonts w:ascii="Courier New" w:hAnsi="Courier New" w:cs="Courier New"/>
+          <w:sz w:val="24"/>
+          <w:szCs w:val="24"/>
+          <w:lang w:val="en-US"/>
         </w:rPr>
         <w:br/>
         <w:t>#endif // BINARY_TREE_PLAYGROUND_H</w:t>
@@ -12744,6 +13056,7 @@
   <w:style w:type="character" w:default="1" w:styleId="a0">
     <w:name w:val="Default Paragraph Font"/>
     <w:uiPriority w:val="1"/>
+    <w:semiHidden/>
     <w:unhideWhenUsed/>
   </w:style>
   <w:style w:type="table" w:default="1" w:styleId="a1">

</xml_diff>